<commit_message>
R2 meaning, Windows SDK
</commit_message>
<xml_diff>
--- a/Windows.docx
+++ b/Windows.docx
@@ -27,13 +27,44 @@
       <w:r>
         <w:fldChar w:fldCharType="separate"/>
       </w:r>
-      <w:hyperlink w:anchor="_Toc464813504" w:history="1">
+      <w:hyperlink w:anchor="_Toc465330967" w:history="1">
         <w:r>
           <w:rPr>
             <w:rStyle w:val="Hyperlink"/>
             <w:noProof/>
           </w:rPr>
-          <w:t>1. Little-Endian Big-Endian</w:t>
+          <w:t>1.</w:t>
+        </w:r>
+        <w:r>
+          <w:rPr>
+            <w:rStyle w:val="Hyperlink"/>
+            <w:rFonts w:hint="eastAsia"/>
+            <w:noProof/>
+          </w:rPr>
+          <w:t xml:space="preserve"> </w:t>
+        </w:r>
+        <w:r>
+          <w:rPr>
+            <w:rStyle w:val="Hyperlink"/>
+            <w:rFonts w:hint="eastAsia"/>
+            <w:noProof/>
+          </w:rPr>
+          <w:t>微软产品中的</w:t>
+        </w:r>
+        <w:r>
+          <w:rPr>
+            <w:rStyle w:val="Hyperlink"/>
+            <w:noProof/>
+          </w:rPr>
+          <w:t>R2</w:t>
+        </w:r>
+        <w:r>
+          <w:rPr>
+            <w:rStyle w:val="Hyperlink"/>
+            <w:rFonts w:hint="eastAsia"/>
+            <w:noProof/>
+          </w:rPr>
+          <w:t>是什么意思</w:t>
         </w:r>
         <w:r>
           <w:rPr>
@@ -54,7 +85,7 @@
             <w:noProof/>
             <w:webHidden/>
           </w:rPr>
-          <w:instrText xml:space="preserve"> PAGEREF _Toc464813504 \h </w:instrText>
+          <w:instrText xml:space="preserve"> PAGEREF _Toc465330967 \h </w:instrText>
         </w:r>
         <w:r>
           <w:rPr>
@@ -84,6 +115,73 @@
           <w:fldChar w:fldCharType="end"/>
         </w:r>
       </w:hyperlink>
+    </w:p>
+    <w:p>
+      <w:pPr>
+        <w:pStyle w:val="TOC1"/>
+        <w:rPr>
+          <w:noProof/>
+        </w:rPr>
+      </w:pPr>
+      <w:hyperlink w:anchor="_Toc465330968" w:history="1">
+        <w:r>
+          <w:rPr>
+            <w:rStyle w:val="Hyperlink"/>
+            <w:noProof/>
+          </w:rPr>
+          <w:t>2. Windows SDK</w:t>
+        </w:r>
+        <w:r>
+          <w:rPr>
+            <w:noProof/>
+            <w:webHidden/>
+          </w:rPr>
+          <w:tab/>
+        </w:r>
+        <w:r>
+          <w:rPr>
+            <w:noProof/>
+            <w:webHidden/>
+          </w:rPr>
+          <w:fldChar w:fldCharType="begin"/>
+        </w:r>
+        <w:r>
+          <w:rPr>
+            <w:noProof/>
+            <w:webHidden/>
+          </w:rPr>
+          <w:instrText xml:space="preserve"> PAGEREF _Toc465330968 \h </w:instrText>
+        </w:r>
+        <w:r>
+          <w:rPr>
+            <w:noProof/>
+            <w:webHidden/>
+          </w:rPr>
+        </w:r>
+        <w:r>
+          <w:rPr>
+            <w:noProof/>
+            <w:webHidden/>
+          </w:rPr>
+          <w:fldChar w:fldCharType="separate"/>
+        </w:r>
+        <w:r>
+          <w:rPr>
+            <w:noProof/>
+            <w:webHidden/>
+          </w:rPr>
+          <w:t>4</w:t>
+        </w:r>
+        <w:r>
+          <w:rPr>
+            <w:noProof/>
+            <w:webHidden/>
+          </w:rPr>
+          <w:fldChar w:fldCharType="end"/>
+        </w:r>
+      </w:hyperlink>
+      <w:bookmarkStart w:id="0" w:name="_GoBack"/>
+      <w:bookmarkEnd w:id="0"/>
     </w:p>
     <w:p>
       <w:pPr>
@@ -95,13 +193,13 @@
           <w:noProof/>
         </w:rPr>
       </w:pPr>
-      <w:hyperlink w:anchor="_Toc464813505" w:history="1">
+      <w:hyperlink w:anchor="_Toc465330969" w:history="1">
         <w:r>
           <w:rPr>
             <w:rStyle w:val="Hyperlink"/>
             <w:noProof/>
           </w:rPr>
-          <w:t>1-1.</w:t>
+          <w:t xml:space="preserve">2-1. Visual Studio 2015 update1 </w:t>
         </w:r>
         <w:r>
           <w:rPr>
@@ -109,7 +207,14 @@
             <w:rFonts w:hint="eastAsia"/>
             <w:noProof/>
           </w:rPr>
-          <w:t xml:space="preserve"> </w:t>
+          <w:t>的安装盘里有</w:t>
+        </w:r>
+        <w:r>
+          <w:rPr>
+            <w:rStyle w:val="Hyperlink"/>
+            <w:noProof/>
+          </w:rPr>
+          <w:t xml:space="preserve">Windows SDK </w:t>
         </w:r>
         <w:r>
           <w:rPr>
@@ -117,14 +222,75 @@
             <w:rFonts w:hint="eastAsia"/>
             <w:noProof/>
           </w:rPr>
-          <w:t>指的是</w:t>
-        </w:r>
+          <w:t>的目录</w:t>
+        </w:r>
+        <w:r>
+          <w:rPr>
+            <w:noProof/>
+            <w:webHidden/>
+          </w:rPr>
+          <w:tab/>
+        </w:r>
+        <w:r>
+          <w:rPr>
+            <w:noProof/>
+            <w:webHidden/>
+          </w:rPr>
+          <w:fldChar w:fldCharType="begin"/>
+        </w:r>
+        <w:r>
+          <w:rPr>
+            <w:noProof/>
+            <w:webHidden/>
+          </w:rPr>
+          <w:instrText xml:space="preserve"> PAGEREF _Toc465330969 \h </w:instrText>
+        </w:r>
+        <w:r>
+          <w:rPr>
+            <w:noProof/>
+            <w:webHidden/>
+          </w:rPr>
+        </w:r>
+        <w:r>
+          <w:rPr>
+            <w:noProof/>
+            <w:webHidden/>
+          </w:rPr>
+          <w:fldChar w:fldCharType="separate"/>
+        </w:r>
+        <w:r>
+          <w:rPr>
+            <w:noProof/>
+            <w:webHidden/>
+          </w:rPr>
+          <w:t>4</w:t>
+        </w:r>
+        <w:r>
+          <w:rPr>
+            <w:noProof/>
+            <w:webHidden/>
+          </w:rPr>
+          <w:fldChar w:fldCharType="end"/>
+        </w:r>
+      </w:hyperlink>
+    </w:p>
+    <w:p>
+      <w:pPr>
+        <w:pStyle w:val="TOC3"/>
+        <w:tabs>
+          <w:tab w:val="right" w:leader="dot" w:pos="9350"/>
+        </w:tabs>
+        <w:rPr>
+          <w:noProof/>
+        </w:rPr>
+      </w:pPr>
+      <w:hyperlink w:anchor="_Toc465330970" w:history="1">
         <w:r>
           <w:rPr>
             <w:rStyle w:val="Hyperlink"/>
             <w:noProof/>
           </w:rPr>
-          <w:t>CPU</w:t>
+          <w:t xml:space="preserve">2-1-1. VS2015 </w:t>
         </w:r>
         <w:r>
           <w:rPr>
@@ -132,7 +298,14 @@
             <w:rFonts w:hint="eastAsia"/>
             <w:noProof/>
           </w:rPr>
-          <w:t>结构的事情，不是操作系统或者文件</w:t>
+          <w:t>安装时会提示安装</w:t>
+        </w:r>
+        <w:r>
+          <w:rPr>
+            <w:rStyle w:val="Hyperlink"/>
+            <w:noProof/>
+          </w:rPr>
+          <w:t>Windows SDK</w:t>
         </w:r>
         <w:r>
           <w:rPr>
@@ -153,7 +326,7 @@
             <w:noProof/>
             <w:webHidden/>
           </w:rPr>
-          <w:instrText xml:space="preserve"> PAGEREF _Toc464813505 \h </w:instrText>
+          <w:instrText xml:space="preserve"> PAGEREF _Toc465330970 \h </w:instrText>
         </w:r>
         <w:r>
           <w:rPr>
@@ -173,7 +346,7 @@
             <w:noProof/>
             <w:webHidden/>
           </w:rPr>
-          <w:t>2</w:t>
+          <w:t>4</w:t>
         </w:r>
         <w:r>
           <w:rPr>
@@ -194,29 +367,146 @@
           <w:noProof/>
         </w:rPr>
       </w:pPr>
-      <w:hyperlink w:anchor="_Toc464813506" w:history="1">
+      <w:hyperlink w:anchor="_Toc465330971" w:history="1">
         <w:r>
           <w:rPr>
             <w:rStyle w:val="Hyperlink"/>
             <w:noProof/>
           </w:rPr>
-          <w:t>1-2.</w:t>
-        </w:r>
+          <w:t>2-2. SDK Installation Location</w:t>
+        </w:r>
+        <w:r>
+          <w:rPr>
+            <w:noProof/>
+            <w:webHidden/>
+          </w:rPr>
+          <w:tab/>
+        </w:r>
+        <w:r>
+          <w:rPr>
+            <w:noProof/>
+            <w:webHidden/>
+          </w:rPr>
+          <w:fldChar w:fldCharType="begin"/>
+        </w:r>
+        <w:r>
+          <w:rPr>
+            <w:noProof/>
+            <w:webHidden/>
+          </w:rPr>
+          <w:instrText xml:space="preserve"> PAGEREF _Toc465330971 \h </w:instrText>
+        </w:r>
+        <w:r>
+          <w:rPr>
+            <w:noProof/>
+            <w:webHidden/>
+          </w:rPr>
+        </w:r>
+        <w:r>
+          <w:rPr>
+            <w:noProof/>
+            <w:webHidden/>
+          </w:rPr>
+          <w:fldChar w:fldCharType="separate"/>
+        </w:r>
+        <w:r>
+          <w:rPr>
+            <w:noProof/>
+            <w:webHidden/>
+          </w:rPr>
+          <w:t>5</w:t>
+        </w:r>
+        <w:r>
+          <w:rPr>
+            <w:noProof/>
+            <w:webHidden/>
+          </w:rPr>
+          <w:fldChar w:fldCharType="end"/>
+        </w:r>
+      </w:hyperlink>
+    </w:p>
+    <w:p>
+      <w:pPr>
+        <w:pStyle w:val="TOC3"/>
+        <w:tabs>
+          <w:tab w:val="right" w:leader="dot" w:pos="9350"/>
+        </w:tabs>
+        <w:rPr>
+          <w:noProof/>
+        </w:rPr>
+      </w:pPr>
+      <w:hyperlink w:anchor="_Toc465330972" w:history="1">
         <w:r>
           <w:rPr>
             <w:rStyle w:val="Hyperlink"/>
-            <w:rFonts w:hint="eastAsia"/>
-            <w:noProof/>
-          </w:rPr>
-          <w:t xml:space="preserve"> </w:t>
-        </w:r>
+            <w:noProof/>
+          </w:rPr>
+          <w:t>2-2-1. Tools in NETFX 4.X Tools</w:t>
+        </w:r>
+        <w:r>
+          <w:rPr>
+            <w:noProof/>
+            <w:webHidden/>
+          </w:rPr>
+          <w:tab/>
+        </w:r>
+        <w:r>
+          <w:rPr>
+            <w:noProof/>
+            <w:webHidden/>
+          </w:rPr>
+          <w:fldChar w:fldCharType="begin"/>
+        </w:r>
+        <w:r>
+          <w:rPr>
+            <w:noProof/>
+            <w:webHidden/>
+          </w:rPr>
+          <w:instrText xml:space="preserve"> PAGEREF _Toc465330972 \h </w:instrText>
+        </w:r>
+        <w:r>
+          <w:rPr>
+            <w:noProof/>
+            <w:webHidden/>
+          </w:rPr>
+        </w:r>
+        <w:r>
+          <w:rPr>
+            <w:noProof/>
+            <w:webHidden/>
+          </w:rPr>
+          <w:fldChar w:fldCharType="separate"/>
+        </w:r>
+        <w:r>
+          <w:rPr>
+            <w:noProof/>
+            <w:webHidden/>
+          </w:rPr>
+          <w:t>6</w:t>
+        </w:r>
+        <w:r>
+          <w:rPr>
+            <w:noProof/>
+            <w:webHidden/>
+          </w:rPr>
+          <w:fldChar w:fldCharType="end"/>
+        </w:r>
+      </w:hyperlink>
+    </w:p>
+    <w:p>
+      <w:pPr>
+        <w:pStyle w:val="TOC1"/>
+        <w:rPr>
+          <w:noProof/>
+        </w:rPr>
+      </w:pPr>
+      <w:hyperlink w:anchor="_Toc465330973" w:history="1">
         <w:r>
           <w:rPr>
             <w:rStyle w:val="Hyperlink"/>
-            <w:rFonts w:hint="eastAsia"/>
-            <w:noProof/>
-          </w:rPr>
-          <w:t>具体内容</w:t>
+            <w:noProof/>
+          </w:rPr>
+          <w:t>3. Little-Endian Big-Endian</w:t>
         </w:r>
         <w:r>
           <w:rPr>
@@ -237,7 +527,7 @@
             <w:noProof/>
             <w:webHidden/>
           </w:rPr>
-          <w:instrText xml:space="preserve"> PAGEREF _Toc464813506 \h </w:instrText>
+          <w:instrText xml:space="preserve"> PAGEREF _Toc465330973 \h </w:instrText>
         </w:r>
         <w:r>
           <w:rPr>
@@ -257,7 +547,7 @@
             <w:noProof/>
             <w:webHidden/>
           </w:rPr>
-          <w:t>2</w:t>
+          <w:t>6</w:t>
         </w:r>
         <w:r>
           <w:rPr>
@@ -278,13 +568,13 @@
           <w:noProof/>
         </w:rPr>
       </w:pPr>
-      <w:hyperlink w:anchor="_Toc464813507" w:history="1">
+      <w:hyperlink w:anchor="_Toc465330974" w:history="1">
         <w:r>
           <w:rPr>
             <w:rStyle w:val="Hyperlink"/>
             <w:noProof/>
           </w:rPr>
-          <w:t>1-3.</w:t>
+          <w:t>3-1.</w:t>
         </w:r>
         <w:r>
           <w:rPr>
@@ -300,6 +590,189 @@
             <w:rFonts w:hint="eastAsia"/>
             <w:noProof/>
           </w:rPr>
+          <w:t>指的是</w:t>
+        </w:r>
+        <w:r>
+          <w:rPr>
+            <w:rStyle w:val="Hyperlink"/>
+            <w:noProof/>
+          </w:rPr>
+          <w:t>CPU</w:t>
+        </w:r>
+        <w:r>
+          <w:rPr>
+            <w:rStyle w:val="Hyperlink"/>
+            <w:rFonts w:hint="eastAsia"/>
+            <w:noProof/>
+          </w:rPr>
+          <w:t>结构的事情，不是操作系统或者文件</w:t>
+        </w:r>
+        <w:r>
+          <w:rPr>
+            <w:noProof/>
+            <w:webHidden/>
+          </w:rPr>
+          <w:tab/>
+        </w:r>
+        <w:r>
+          <w:rPr>
+            <w:noProof/>
+            <w:webHidden/>
+          </w:rPr>
+          <w:fldChar w:fldCharType="begin"/>
+        </w:r>
+        <w:r>
+          <w:rPr>
+            <w:noProof/>
+            <w:webHidden/>
+          </w:rPr>
+          <w:instrText xml:space="preserve"> PAGEREF _Toc465330974 \h </w:instrText>
+        </w:r>
+        <w:r>
+          <w:rPr>
+            <w:noProof/>
+            <w:webHidden/>
+          </w:rPr>
+        </w:r>
+        <w:r>
+          <w:rPr>
+            <w:noProof/>
+            <w:webHidden/>
+          </w:rPr>
+          <w:fldChar w:fldCharType="separate"/>
+        </w:r>
+        <w:r>
+          <w:rPr>
+            <w:noProof/>
+            <w:webHidden/>
+          </w:rPr>
+          <w:t>6</w:t>
+        </w:r>
+        <w:r>
+          <w:rPr>
+            <w:noProof/>
+            <w:webHidden/>
+          </w:rPr>
+          <w:fldChar w:fldCharType="end"/>
+        </w:r>
+      </w:hyperlink>
+    </w:p>
+    <w:p>
+      <w:pPr>
+        <w:pStyle w:val="TOC2"/>
+        <w:tabs>
+          <w:tab w:val="right" w:leader="dot" w:pos="9350"/>
+        </w:tabs>
+        <w:rPr>
+          <w:noProof/>
+        </w:rPr>
+      </w:pPr>
+      <w:hyperlink w:anchor="_Toc465330975" w:history="1">
+        <w:r>
+          <w:rPr>
+            <w:rStyle w:val="Hyperlink"/>
+            <w:noProof/>
+          </w:rPr>
+          <w:t>3-2.</w:t>
+        </w:r>
+        <w:r>
+          <w:rPr>
+            <w:rStyle w:val="Hyperlink"/>
+            <w:rFonts w:hint="eastAsia"/>
+            <w:noProof/>
+          </w:rPr>
+          <w:t xml:space="preserve"> </w:t>
+        </w:r>
+        <w:r>
+          <w:rPr>
+            <w:rStyle w:val="Hyperlink"/>
+            <w:rFonts w:hint="eastAsia"/>
+            <w:noProof/>
+          </w:rPr>
+          <w:t>具体内容</w:t>
+        </w:r>
+        <w:r>
+          <w:rPr>
+            <w:noProof/>
+            <w:webHidden/>
+          </w:rPr>
+          <w:tab/>
+        </w:r>
+        <w:r>
+          <w:rPr>
+            <w:noProof/>
+            <w:webHidden/>
+          </w:rPr>
+          <w:fldChar w:fldCharType="begin"/>
+        </w:r>
+        <w:r>
+          <w:rPr>
+            <w:noProof/>
+            <w:webHidden/>
+          </w:rPr>
+          <w:instrText xml:space="preserve"> PAGEREF _Toc465330975 \h </w:instrText>
+        </w:r>
+        <w:r>
+          <w:rPr>
+            <w:noProof/>
+            <w:webHidden/>
+          </w:rPr>
+        </w:r>
+        <w:r>
+          <w:rPr>
+            <w:noProof/>
+            <w:webHidden/>
+          </w:rPr>
+          <w:fldChar w:fldCharType="separate"/>
+        </w:r>
+        <w:r>
+          <w:rPr>
+            <w:noProof/>
+            <w:webHidden/>
+          </w:rPr>
+          <w:t>6</w:t>
+        </w:r>
+        <w:r>
+          <w:rPr>
+            <w:noProof/>
+            <w:webHidden/>
+          </w:rPr>
+          <w:fldChar w:fldCharType="end"/>
+        </w:r>
+      </w:hyperlink>
+    </w:p>
+    <w:p>
+      <w:pPr>
+        <w:pStyle w:val="TOC2"/>
+        <w:tabs>
+          <w:tab w:val="right" w:leader="dot" w:pos="9350"/>
+        </w:tabs>
+        <w:rPr>
+          <w:noProof/>
+        </w:rPr>
+      </w:pPr>
+      <w:hyperlink w:anchor="_Toc465330976" w:history="1">
+        <w:r>
+          <w:rPr>
+            <w:rStyle w:val="Hyperlink"/>
+            <w:noProof/>
+          </w:rPr>
+          <w:t>3-3.</w:t>
+        </w:r>
+        <w:r>
+          <w:rPr>
+            <w:rStyle w:val="Hyperlink"/>
+            <w:rFonts w:hint="eastAsia"/>
+            <w:noProof/>
+          </w:rPr>
+          <w:t xml:space="preserve"> </w:t>
+        </w:r>
+        <w:r>
+          <w:rPr>
+            <w:rStyle w:val="Hyperlink"/>
+            <w:rFonts w:hint="eastAsia"/>
+            <w:noProof/>
+          </w:rPr>
           <w:t>数字的高位地位表示和在文件中的位置</w:t>
         </w:r>
         <w:r>
@@ -321,7 +794,7 @@
             <w:noProof/>
             <w:webHidden/>
           </w:rPr>
-          <w:instrText xml:space="preserve"> PAGEREF _Toc464813507 \h </w:instrText>
+          <w:instrText xml:space="preserve"> PAGEREF _Toc465330976 \h </w:instrText>
         </w:r>
         <w:r>
           <w:rPr>
@@ -341,7 +814,7 @@
             <w:noProof/>
             <w:webHidden/>
           </w:rPr>
-          <w:t>2</w:t>
+          <w:t>7</w:t>
         </w:r>
         <w:r>
           <w:rPr>
@@ -353,6 +826,105 @@
       </w:hyperlink>
     </w:p>
     <w:p>
+      <w:pPr>
+        <w:pStyle w:val="TOC2"/>
+        <w:tabs>
+          <w:tab w:val="right" w:leader="dot" w:pos="9350"/>
+        </w:tabs>
+        <w:rPr>
+          <w:noProof/>
+        </w:rPr>
+      </w:pPr>
+      <w:hyperlink w:anchor="_Toc465330977" w:history="1">
+        <w:r>
+          <w:rPr>
+            <w:rStyle w:val="Hyperlink"/>
+            <w:noProof/>
+          </w:rPr>
+          <w:t>3-4.</w:t>
+        </w:r>
+        <w:r>
+          <w:rPr>
+            <w:rStyle w:val="Hyperlink"/>
+            <w:rFonts w:hint="eastAsia"/>
+            <w:noProof/>
+          </w:rPr>
+          <w:t xml:space="preserve"> </w:t>
+        </w:r>
+        <w:r>
+          <w:rPr>
+            <w:rStyle w:val="Hyperlink"/>
+            <w:rFonts w:hint="eastAsia"/>
+            <w:noProof/>
+          </w:rPr>
+          <w:t>和一般数字不同的是</w:t>
+        </w:r>
+        <w:r>
+          <w:rPr>
+            <w:rStyle w:val="Hyperlink"/>
+            <w:noProof/>
+          </w:rPr>
+          <w:t xml:space="preserve"> </w:t>
+        </w:r>
+        <w:r>
+          <w:rPr>
+            <w:rStyle w:val="Hyperlink"/>
+            <w:rFonts w:hint="eastAsia"/>
+            <w:noProof/>
+          </w:rPr>
+          <w:t>数字和字节</w:t>
+        </w:r>
+        <w:r>
+          <w:rPr>
+            <w:noProof/>
+            <w:webHidden/>
+          </w:rPr>
+          <w:tab/>
+        </w:r>
+        <w:r>
+          <w:rPr>
+            <w:noProof/>
+            <w:webHidden/>
+          </w:rPr>
+          <w:fldChar w:fldCharType="begin"/>
+        </w:r>
+        <w:r>
+          <w:rPr>
+            <w:noProof/>
+            <w:webHidden/>
+          </w:rPr>
+          <w:instrText xml:space="preserve"> PAGEREF _Toc465330977 \h </w:instrText>
+        </w:r>
+        <w:r>
+          <w:rPr>
+            <w:noProof/>
+            <w:webHidden/>
+          </w:rPr>
+        </w:r>
+        <w:r>
+          <w:rPr>
+            <w:noProof/>
+            <w:webHidden/>
+          </w:rPr>
+          <w:fldChar w:fldCharType="separate"/>
+        </w:r>
+        <w:r>
+          <w:rPr>
+            <w:noProof/>
+            <w:webHidden/>
+          </w:rPr>
+          <w:t>8</w:t>
+        </w:r>
+        <w:r>
+          <w:rPr>
+            <w:noProof/>
+            <w:webHidden/>
+          </w:rPr>
+          <w:fldChar w:fldCharType="end"/>
+        </w:r>
+      </w:hyperlink>
+    </w:p>
+    <w:p>
       <w:r>
         <w:fldChar w:fldCharType="end"/>
       </w:r>
@@ -366,91 +938,40 @@
       <w:pPr>
         <w:pStyle w:val="Heading1"/>
       </w:pPr>
-      <w:bookmarkStart w:id="0" w:name="_Toc464813504"/>
+      <w:bookmarkStart w:id="1" w:name="_Toc465330967"/>
       <w:r>
         <w:rPr>
           <w:rFonts w:hint="eastAsia"/>
         </w:rPr>
         <w:lastRenderedPageBreak/>
-        <w:t>Little</w:t>
-      </w:r>
-      <w:r>
-        <w:t>-E</w:t>
-      </w:r>
-      <w:r>
-        <w:rPr>
-          <w:rFonts w:hint="eastAsia"/>
-        </w:rPr>
-        <w:t>ndian Big</w:t>
-      </w:r>
-      <w:r>
-        <w:t>-</w:t>
-      </w:r>
-      <w:r>
-        <w:rPr>
-          <w:rFonts w:hint="eastAsia"/>
-        </w:rPr>
-        <w:t>Endian</w:t>
-      </w:r>
-      <w:bookmarkEnd w:id="0"/>
-    </w:p>
-    <w:p>
-      <w:pPr>
-        <w:pStyle w:val="Heading2"/>
-        <w:rPr>
-          <w:rFonts w:hint="eastAsia"/>
-        </w:rPr>
-      </w:pPr>
-      <w:bookmarkStart w:id="1" w:name="_Toc464813505"/>
-      <w:r>
-        <w:rPr>
-          <w:rFonts w:hint="eastAsia"/>
-        </w:rPr>
-        <w:t>指的是</w:t>
-      </w:r>
-      <w:r>
-        <w:rPr>
-          <w:rFonts w:hint="eastAsia"/>
-        </w:rPr>
-        <w:t>CPU</w:t>
-      </w:r>
-      <w:r>
-        <w:rPr>
-          <w:rFonts w:hint="eastAsia"/>
-        </w:rPr>
-        <w:t>结构的事情，不是操作系统或者文件</w:t>
+        <w:t>微软产品中的</w:t>
+      </w:r>
+      <w:r>
+        <w:rPr>
+          <w:rFonts w:hint="eastAsia"/>
+        </w:rPr>
+        <w:t>R2</w:t>
+      </w:r>
+      <w:r>
+        <w:rPr>
+          <w:rFonts w:hint="eastAsia"/>
+        </w:rPr>
+        <w:t>是什么意思</w:t>
       </w:r>
       <w:bookmarkEnd w:id="1"/>
     </w:p>
     <w:p>
-      <w:pPr>
-        <w:rPr>
-          <w:rFonts w:hint="eastAsia"/>
-        </w:rPr>
-      </w:pPr>
-      <w:r>
-        <w:rPr>
-          <w:rFonts w:hint="eastAsia"/>
-        </w:rPr>
-        <w:t>所以</w:t>
-      </w:r>
-      <w:r>
-        <w:rPr>
-          <w:rFonts w:hint="eastAsia"/>
-        </w:rPr>
-        <w:t>Little Endian</w:t>
-      </w:r>
-      <w:r>
-        <w:rPr>
-          <w:rFonts w:hint="eastAsia"/>
-        </w:rPr>
-        <w:t>还是</w:t>
-      </w:r>
-      <w:r>
-        <w:rPr>
-          <w:rFonts w:hint="eastAsia"/>
-        </w:rPr>
-        <w:t>Big Endian</w:t>
+      <w:r>
+        <w:rPr>
+          <w:rFonts w:hint="eastAsia"/>
+        </w:rPr>
+        <w:t>Release 2</w:t>
+      </w:r>
+      <w:r>
+        <w:rPr>
+          <w:rFonts w:hint="eastAsia"/>
+        </w:rPr>
+        <w:t>，</w:t>
       </w:r>
       <w:r>
         <w:rPr>
@@ -462,37 +983,73 @@
         <w:rPr>
           <w:rFonts w:hint="eastAsia"/>
         </w:rPr>
-        <w:t>的全称应该是</w:t>
-      </w:r>
-      <w:r>
-        <w:rPr>
-          <w:rFonts w:hint="eastAsia"/>
-        </w:rPr>
-        <w:t>CPU</w:t>
-      </w:r>
-      <w:r>
-        <w:rPr>
-          <w:rFonts w:hint="eastAsia"/>
-        </w:rPr>
-        <w:t>是</w:t>
-      </w:r>
-      <w:r>
-        <w:rPr>
-          <w:rFonts w:hint="eastAsia"/>
-        </w:rPr>
-        <w:t>Little Endian</w:t>
-      </w:r>
-      <w:r>
-        <w:rPr>
-          <w:rFonts w:hint="eastAsia"/>
-        </w:rPr>
-        <w:t>还是</w:t>
-      </w:r>
-      <w:r>
-        <w:rPr>
-          <w:rFonts w:hint="eastAsia"/>
-        </w:rPr>
-        <w:t>Big Endian</w:t>
+        <w:t>也就是第二次</w:t>
+      </w:r>
+      <w:r>
+        <w:rPr>
+          <w:rFonts w:hint="eastAsia"/>
+        </w:rPr>
+        <w:t xml:space="preserve">release </w:t>
+      </w:r>
+      <w:r>
+        <w:rPr>
+          <w:rFonts w:hint="eastAsia"/>
+        </w:rPr>
+        <w:t>的意思。</w:t>
+      </w:r>
+      <w:r>
+        <w:rPr>
+          <w:rFonts w:hint="eastAsia"/>
+        </w:rPr>
+        <w:t xml:space="preserve"> </w:t>
+      </w:r>
+      <w:r>
+        <w:rPr>
+          <w:rFonts w:hint="eastAsia"/>
+        </w:rPr>
+        <w:t>并不仅仅是一个</w:t>
+      </w:r>
+      <w:r>
+        <w:rPr>
+          <w:rFonts w:hint="eastAsia"/>
+        </w:rPr>
+        <w:t>SP</w:t>
+      </w:r>
+      <w:r>
+        <w:rPr>
+          <w:rFonts w:hint="eastAsia"/>
+        </w:rPr>
+        <w:t>，</w:t>
+      </w:r>
+      <w:r>
+        <w:rPr>
+          <w:rFonts w:hint="eastAsia"/>
+        </w:rPr>
+        <w:t xml:space="preserve"> service pack</w:t>
+      </w:r>
+      <w:r>
+        <w:rPr>
+          <w:rFonts w:hint="eastAsia"/>
+        </w:rPr>
+        <w:t>，</w:t>
+      </w:r>
+      <w:r>
+        <w:rPr>
+          <w:rFonts w:hint="eastAsia"/>
+        </w:rPr>
+        <w:t xml:space="preserve"> </w:t>
+      </w:r>
+      <w:r>
+        <w:rPr>
+          <w:rFonts w:hint="eastAsia"/>
+        </w:rPr>
+        <w:t>更接近于是一个</w:t>
+      </w:r>
+      <w:r>
+        <w:rPr>
+          <w:rFonts w:hint="eastAsia"/>
+        </w:rPr>
+        <w:t>New Version</w:t>
       </w:r>
       <w:r>
         <w:rPr>
@@ -500,357 +1057,337 @@
         </w:rPr>
         <w:t>。</w:t>
       </w:r>
-    </w:p>
-    <w:p>
-      <w:pPr>
-        <w:pStyle w:val="Heading2"/>
-        <w:rPr>
-          <w:rFonts w:hint="eastAsia"/>
-        </w:rPr>
-      </w:pPr>
-      <w:bookmarkStart w:id="2" w:name="_Toc464813506"/>
-      <w:r>
-        <w:rPr>
-          <w:rFonts w:hint="eastAsia"/>
-        </w:rPr>
-        <w:t>具体内容</w:t>
-      </w:r>
-      <w:bookmarkEnd w:id="2"/>
-    </w:p>
-    <w:p>
-      <w:pPr>
-        <w:rPr>
-          <w:rFonts w:hint="eastAsia"/>
-        </w:rPr>
-      </w:pPr>
-      <w:r>
-        <w:t>http://blog.163.com/huang_bp/blog/static/123119837201081611131341</w:t>
-      </w:r>
-    </w:p>
-    <w:p>
-      <w:pPr>
-        <w:pStyle w:val="NormalWeb"/>
-        <w:shd w:val="clear" w:color="auto" w:fill="F5F8EE"/>
-        <w:spacing w:before="0" w:beforeAutospacing="0" w:after="150" w:afterAutospacing="0" w:line="420" w:lineRule="atLeast"/>
-        <w:ind w:firstLine="480"/>
-        <w:rPr>
-          <w:rFonts w:ascii="Arial" w:hAnsi="Arial" w:cs="Arial"/>
-          <w:color w:val="984E13"/>
-        </w:rPr>
-      </w:pPr>
-      <w:r>
-        <w:rPr>
-          <w:rFonts w:ascii="SimSun" w:eastAsia="SimSun" w:hAnsi="SimSun" w:cs="SimSun" w:hint="eastAsia"/>
-          <w:color w:val="984E13"/>
-          <w:sz w:val="20"/>
-          <w:szCs w:val="20"/>
-        </w:rPr>
-        <w:t>计算机的所有内存以字节数组的方式进行编址。</w:t>
-      </w:r>
-    </w:p>
-    <w:p>
-      <w:pPr>
-        <w:pStyle w:val="NormalWeb"/>
-        <w:shd w:val="clear" w:color="auto" w:fill="F5F8EE"/>
-        <w:spacing w:before="0" w:beforeAutospacing="0" w:after="150" w:afterAutospacing="0" w:line="420" w:lineRule="atLeast"/>
-        <w:ind w:firstLine="480"/>
-        <w:rPr>
-          <w:rFonts w:ascii="Arial" w:hAnsi="Arial" w:cs="Arial"/>
-          <w:color w:val="984E13"/>
-        </w:rPr>
-      </w:pPr>
-      <w:r>
-        <w:rPr>
-          <w:rFonts w:ascii="SimSun" w:eastAsia="SimSun" w:hAnsi="SimSun" w:cs="SimSun" w:hint="eastAsia"/>
-          <w:color w:val="984E13"/>
-          <w:sz w:val="20"/>
-          <w:szCs w:val="20"/>
-        </w:rPr>
-        <w:t>当一个逻辑上长于一个字节的整形数据放置在内存中时（比如</w:t>
-      </w:r>
-      <w:r>
-        <w:rPr>
-          <w:rFonts w:ascii="Arial" w:hAnsi="Arial" w:cs="Arial"/>
-          <w:color w:val="984E13"/>
-          <w:sz w:val="20"/>
-          <w:szCs w:val="20"/>
-        </w:rPr>
-        <w:t>16</w:t>
-      </w:r>
-      <w:r>
-        <w:rPr>
-          <w:rFonts w:ascii="SimSun" w:eastAsia="SimSun" w:hAnsi="SimSun" w:cs="SimSun" w:hint="eastAsia"/>
-          <w:color w:val="984E13"/>
-          <w:sz w:val="20"/>
-          <w:szCs w:val="20"/>
-        </w:rPr>
-        <w:t>位，</w:t>
-      </w:r>
-      <w:r>
-        <w:rPr>
-          <w:rFonts w:ascii="Arial" w:hAnsi="Arial" w:cs="Arial"/>
-          <w:color w:val="984E13"/>
-          <w:sz w:val="20"/>
-          <w:szCs w:val="20"/>
-        </w:rPr>
-        <w:t>32</w:t>
-      </w:r>
-      <w:r>
-        <w:rPr>
-          <w:rFonts w:ascii="SimSun" w:eastAsia="SimSun" w:hAnsi="SimSun" w:cs="SimSun" w:hint="eastAsia"/>
-          <w:color w:val="984E13"/>
-          <w:sz w:val="20"/>
-          <w:szCs w:val="20"/>
-        </w:rPr>
-        <w:t>位，和</w:t>
-      </w:r>
-      <w:r>
-        <w:rPr>
-          <w:rFonts w:ascii="Arial" w:hAnsi="Arial" w:cs="Arial"/>
-          <w:color w:val="984E13"/>
-          <w:sz w:val="20"/>
-          <w:szCs w:val="20"/>
-        </w:rPr>
-        <w:t>64</w:t>
-      </w:r>
-      <w:r>
-        <w:rPr>
-          <w:rFonts w:ascii="SimSun" w:eastAsia="SimSun" w:hAnsi="SimSun" w:cs="SimSun" w:hint="eastAsia"/>
-          <w:color w:val="984E13"/>
-          <w:sz w:val="20"/>
-          <w:szCs w:val="20"/>
-        </w:rPr>
-        <w:t>位的整数），需要考虑这些字节的存储顺序。</w:t>
-      </w:r>
-      <w:r>
-        <w:rPr>
-          <w:rFonts w:ascii="Arial" w:hAnsi="Arial" w:cs="Arial"/>
-          <w:color w:val="984E13"/>
-          <w:sz w:val="20"/>
-          <w:szCs w:val="20"/>
-        </w:rPr>
-        <w:t xml:space="preserve">Little Endian: </w:t>
-      </w:r>
-      <w:r>
-        <w:rPr>
-          <w:rFonts w:ascii="SimSun" w:eastAsia="SimSun" w:hAnsi="SimSun" w:cs="SimSun" w:hint="eastAsia"/>
-          <w:color w:val="984E13"/>
-          <w:sz w:val="20"/>
-          <w:szCs w:val="20"/>
-        </w:rPr>
-        <w:t>将字节的逻辑顺序与物理顺序一致，即将逻辑上较低的字节放置在物理上较低的字节上，比如</w:t>
-      </w:r>
-      <w:r>
-        <w:rPr>
-          <w:rFonts w:ascii="Arial" w:hAnsi="Arial" w:cs="Arial"/>
-          <w:color w:val="984E13"/>
-          <w:sz w:val="20"/>
-          <w:szCs w:val="20"/>
-        </w:rPr>
-        <w:t>Intel x86</w:t>
-      </w:r>
-      <w:r>
-        <w:rPr>
-          <w:rFonts w:ascii="SimSun" w:eastAsia="SimSun" w:hAnsi="SimSun" w:cs="SimSun" w:hint="eastAsia"/>
-          <w:color w:val="984E13"/>
-          <w:sz w:val="20"/>
-          <w:szCs w:val="20"/>
-        </w:rPr>
-        <w:t>系列；</w:t>
-      </w:r>
-    </w:p>
-    <w:p>
-      <w:pPr>
-        <w:pStyle w:val="NormalWeb"/>
-        <w:shd w:val="clear" w:color="auto" w:fill="F5F8EE"/>
-        <w:spacing w:before="0" w:beforeAutospacing="0" w:after="150" w:afterAutospacing="0" w:line="420" w:lineRule="atLeast"/>
-        <w:ind w:firstLine="480"/>
-        <w:rPr>
-          <w:rFonts w:ascii="Arial" w:hAnsi="Arial" w:cs="Arial"/>
-          <w:color w:val="984E13"/>
-        </w:rPr>
-      </w:pPr>
-      <w:r>
-        <w:rPr>
-          <w:rFonts w:ascii="Arial" w:hAnsi="Arial" w:cs="Arial"/>
-          <w:color w:val="984E13"/>
-          <w:sz w:val="20"/>
-          <w:szCs w:val="20"/>
-        </w:rPr>
-        <w:t>Big Endian</w:t>
-      </w:r>
-      <w:r>
-        <w:rPr>
-          <w:rFonts w:ascii="SimSun" w:eastAsia="SimSun" w:hAnsi="SimSun" w:cs="SimSun" w:hint="eastAsia"/>
-          <w:color w:val="984E13"/>
-          <w:sz w:val="20"/>
-          <w:szCs w:val="20"/>
-        </w:rPr>
-        <w:t>字节的逻辑顺序与物理顺序相反，即将逻辑上较低的字节放置在物理上较高的字节上，比如</w:t>
-      </w:r>
-      <w:r>
-        <w:rPr>
-          <w:rFonts w:ascii="Arial" w:hAnsi="Arial" w:cs="Arial"/>
-          <w:color w:val="984E13"/>
-          <w:sz w:val="20"/>
-          <w:szCs w:val="20"/>
-        </w:rPr>
-        <w:t>Motorola</w:t>
-      </w:r>
-      <w:r>
-        <w:rPr>
-          <w:rFonts w:ascii="SimSun" w:eastAsia="SimSun" w:hAnsi="SimSun" w:cs="SimSun" w:hint="eastAsia"/>
-          <w:color w:val="984E13"/>
-          <w:sz w:val="20"/>
-          <w:szCs w:val="20"/>
-        </w:rPr>
-        <w:t>的</w:t>
-      </w:r>
-      <w:r>
-        <w:rPr>
-          <w:rFonts w:ascii="Arial" w:hAnsi="Arial" w:cs="Arial"/>
-          <w:color w:val="984E13"/>
-          <w:sz w:val="20"/>
-          <w:szCs w:val="20"/>
-        </w:rPr>
-        <w:t>PowerPC</w:t>
-      </w:r>
-      <w:r>
-        <w:rPr>
-          <w:rFonts w:ascii="SimSun" w:eastAsia="SimSun" w:hAnsi="SimSun" w:cs="SimSun" w:hint="eastAsia"/>
-          <w:color w:val="984E13"/>
-          <w:sz w:val="20"/>
-          <w:szCs w:val="20"/>
-        </w:rPr>
-        <w:t>以及</w:t>
-      </w:r>
-      <w:r>
-        <w:rPr>
-          <w:rFonts w:ascii="Arial" w:hAnsi="Arial" w:cs="Arial"/>
-          <w:color w:val="984E13"/>
-          <w:sz w:val="20"/>
-          <w:szCs w:val="20"/>
-        </w:rPr>
-        <w:t xml:space="preserve">Sun </w:t>
+      <w:r>
+        <w:rPr>
+          <w:rFonts w:hint="eastAsia"/>
+        </w:rPr>
+        <w:t xml:space="preserve"> </w:t>
+      </w:r>
+      <w:r>
+        <w:rPr>
+          <w:rFonts w:hint="eastAsia"/>
+        </w:rPr>
+        <w:t>只所以叫</w:t>
+      </w:r>
+      <w:r>
+        <w:rPr>
+          <w:rFonts w:hint="eastAsia"/>
+        </w:rPr>
+        <w:t xml:space="preserve">R2 </w:t>
+      </w:r>
+      <w:r>
+        <w:rPr>
+          <w:rFonts w:hint="eastAsia"/>
+        </w:rPr>
+        <w:t>而不是</w:t>
+      </w:r>
+      <w:r>
+        <w:rPr>
+          <w:rFonts w:hint="eastAsia"/>
+        </w:rPr>
+        <w:t>SP2</w:t>
+      </w:r>
+      <w:r>
+        <w:rPr>
+          <w:rFonts w:hint="eastAsia"/>
+        </w:rPr>
+        <w:t>，</w:t>
+      </w:r>
+      <w:r>
+        <w:rPr>
+          <w:rFonts w:hint="eastAsia"/>
+        </w:rPr>
+        <w:t xml:space="preserve"> </w:t>
+      </w:r>
+      <w:r>
+        <w:rPr>
+          <w:rFonts w:hint="eastAsia"/>
+        </w:rPr>
+        <w:t>可能的改动内容比一个</w:t>
+      </w:r>
+      <w:r>
+        <w:rPr>
+          <w:rFonts w:hint="eastAsia"/>
+        </w:rPr>
+        <w:t>SP</w:t>
+      </w:r>
+      <w:r>
+        <w:rPr>
+          <w:rFonts w:hint="eastAsia"/>
+        </w:rPr>
+        <w:t>要多，但是又没有一个通常意义上的</w:t>
+      </w:r>
+      <w:r>
+        <w:rPr>
+          <w:rFonts w:hint="eastAsia"/>
+        </w:rPr>
+        <w:t xml:space="preserve">New Version </w:t>
+      </w:r>
+      <w:r>
+        <w:rPr>
+          <w:rFonts w:hint="eastAsia"/>
+        </w:rPr>
+        <w:t>那么多，所以就叫</w:t>
+      </w:r>
+      <w:r>
+        <w:rPr>
+          <w:rFonts w:hint="eastAsia"/>
+        </w:rPr>
+        <w:t xml:space="preserve">R2 </w:t>
+      </w:r>
+      <w:r>
+        <w:rPr>
+          <w:rFonts w:hint="eastAsia"/>
+        </w:rPr>
+        <w:t>而不是</w:t>
+      </w:r>
+      <w:r>
+        <w:rPr>
+          <w:rFonts w:hint="eastAsia"/>
+        </w:rPr>
+        <w:t>SP2</w:t>
+      </w:r>
+      <w:r>
+        <w:rPr>
+          <w:rFonts w:hint="eastAsia"/>
+        </w:rPr>
+        <w:t>了。比如</w:t>
+      </w:r>
+      <w:r>
+        <w:rPr>
+          <w:rFonts w:hint="eastAsia"/>
+        </w:rPr>
+        <w:t xml:space="preserve">SQL Server 2008 R2 </w:t>
+      </w:r>
+      <w:r>
+        <w:rPr>
+          <w:rFonts w:hint="eastAsia"/>
+        </w:rPr>
+        <w:t>其实也叫</w:t>
+      </w:r>
+      <w:r>
+        <w:rPr>
+          <w:rFonts w:hint="eastAsia"/>
+        </w:rPr>
+        <w:t>SQL Server 2010</w:t>
+      </w:r>
+    </w:p>
+    <w:p>
+      <w:r>
+        <w:rPr>
+          <w:rFonts w:hint="eastAsia"/>
+        </w:rPr>
+        <w:t>从文件大小上来说，</w:t>
+      </w:r>
+      <w:r>
+        <w:rPr>
+          <w:rFonts w:hint="eastAsia"/>
+        </w:rPr>
+        <w:t xml:space="preserve">SP2 </w:t>
+      </w:r>
+      <w:r>
+        <w:rPr>
+          <w:rFonts w:hint="eastAsia"/>
+        </w:rPr>
+        <w:t>是一个升级包，所以最多也就几十，上百</w:t>
+      </w:r>
+      <w:r>
+        <w:rPr>
+          <w:rFonts w:hint="eastAsia"/>
+        </w:rPr>
+        <w:t>M</w:t>
+      </w:r>
+      <w:r>
+        <w:rPr>
+          <w:rFonts w:hint="eastAsia"/>
+        </w:rPr>
+        <w:t>吧。而</w:t>
+      </w:r>
+      <w:r>
+        <w:rPr>
+          <w:rFonts w:hint="eastAsia"/>
+        </w:rPr>
+        <w:t>R2</w:t>
+      </w:r>
+      <w:r>
+        <w:rPr>
+          <w:rFonts w:hint="eastAsia"/>
+        </w:rPr>
+        <w:t>从形式上一个完整的新的</w:t>
+      </w:r>
+      <w:r>
+        <w:rPr>
+          <w:rFonts w:hint="eastAsia"/>
+        </w:rPr>
+        <w:t>Release</w:t>
+      </w:r>
+      <w:r>
+        <w:rPr>
+          <w:rFonts w:hint="eastAsia"/>
+        </w:rPr>
+        <w:t>，所以一般也得有几个</w:t>
+      </w:r>
+      <w:r>
+        <w:rPr>
+          <w:rFonts w:hint="eastAsia"/>
+        </w:rPr>
+        <w:t>G</w:t>
+      </w:r>
+    </w:p>
+    <w:p>
+      <w:r>
+        <w:rPr>
+          <w:rFonts w:hint="eastAsia"/>
+        </w:rPr>
+        <w:t>也有一个说法是</w:t>
+      </w:r>
+      <w:r>
+        <w:rPr>
+          <w:rFonts w:hint="eastAsia"/>
+        </w:rPr>
+        <w:t>系统管理员一般安装</w:t>
+      </w:r>
+      <w:r>
+        <w:rPr>
+          <w:rFonts w:hint="eastAsia"/>
+        </w:rPr>
+        <w:t xml:space="preserve">SP </w:t>
+      </w:r>
+      <w:r>
+        <w:rPr>
+          <w:rFonts w:hint="eastAsia"/>
+        </w:rPr>
+        <w:t>时比较害怕，因为担心会损坏现有的系统。但是</w:t>
+      </w:r>
+      <w:r>
+        <w:rPr>
+          <w:rFonts w:hint="eastAsia"/>
+        </w:rPr>
+        <w:t>R2</w:t>
+      </w:r>
+      <w:r>
+        <w:rPr>
+          <w:rFonts w:hint="eastAsia"/>
+        </w:rPr>
+        <w:t>既然是一个全新的</w:t>
+      </w:r>
+      <w:r>
+        <w:rPr>
+          <w:rFonts w:hint="eastAsia"/>
+        </w:rPr>
+        <w:t>Release</w:t>
+      </w:r>
+      <w:r>
+        <w:rPr>
+          <w:rFonts w:hint="eastAsia"/>
+        </w:rPr>
+        <w:t>，那么管理员在安装时一般会踏实一些。</w:t>
+      </w:r>
+    </w:p>
+    <w:p>
+      <w:r>
+        <w:rPr>
+          <w:rFonts w:hint="eastAsia"/>
+        </w:rPr>
+        <w:t xml:space="preserve"> </w:t>
+      </w:r>
+      <w:r>
+        <w:rPr>
+          <w:rFonts w:hint="eastAsia"/>
+        </w:rPr>
+        <w:t>从</w:t>
       </w:r>
       <w:proofErr w:type="spellStart"/>
       <w:r>
         <w:rPr>
-          <w:rFonts w:ascii="Arial" w:hAnsi="Arial" w:cs="Arial"/>
-          <w:color w:val="984E13"/>
-          <w:sz w:val="20"/>
-          <w:szCs w:val="20"/>
-        </w:rPr>
-        <w:t>Sparc</w:t>
+          <w:rFonts w:hint="eastAsia"/>
+        </w:rPr>
+        <w:t>Licence</w:t>
       </w:r>
       <w:proofErr w:type="spellEnd"/>
       <w:r>
         <w:rPr>
-          <w:rFonts w:ascii="SimSun" w:eastAsia="SimSun" w:hAnsi="SimSun" w:cs="SimSun" w:hint="eastAsia"/>
-          <w:color w:val="984E13"/>
-          <w:sz w:val="20"/>
-          <w:szCs w:val="20"/>
-        </w:rPr>
-        <w:t>。还有一些平台同时支持两种方案，由开发者决定使用哪一种。</w:t>
-      </w:r>
-    </w:p>
-    <w:p>
-      <w:pPr>
-        <w:pStyle w:val="Heading2"/>
-        <w:rPr>
-          <w:rFonts w:hint="eastAsia"/>
-        </w:rPr>
-      </w:pPr>
-      <w:bookmarkStart w:id="3" w:name="_Toc464813507"/>
-      <w:r>
-        <w:rPr>
-          <w:rFonts w:hint="eastAsia"/>
-        </w:rPr>
-        <w:t>数字的高位地位表示</w:t>
-      </w:r>
-      <w:r>
-        <w:rPr>
-          <w:rFonts w:hint="eastAsia"/>
-        </w:rPr>
-        <w:t>和在文件中的位置</w:t>
-      </w:r>
-      <w:bookmarkEnd w:id="3"/>
-    </w:p>
-    <w:p>
-      <w:r>
-        <w:rPr>
-          <w:rFonts w:hint="eastAsia"/>
-        </w:rPr>
-        <w:t>一般我们读一个数的时候，如一个</w:t>
-      </w:r>
-      <w:r>
-        <w:rPr>
-          <w:rFonts w:hint="eastAsia"/>
-        </w:rPr>
-        <w:t>16</w:t>
-      </w:r>
-      <w:r>
-        <w:rPr>
-          <w:rFonts w:hint="eastAsia"/>
-        </w:rPr>
-        <w:t>位的</w:t>
-      </w:r>
-      <w:r>
-        <w:rPr>
-          <w:rFonts w:hint="eastAsia"/>
-        </w:rPr>
-        <w:t xml:space="preserve">Word </w:t>
-      </w:r>
-      <w:r>
-        <w:rPr>
-          <w:rFonts w:hint="eastAsia"/>
-        </w:rPr>
-        <w:t>值</w:t>
-      </w:r>
-      <w:r>
-        <w:rPr>
-          <w:rFonts w:hint="eastAsia"/>
-        </w:rPr>
-        <w:t>5A4D</w:t>
-      </w:r>
-      <w:r>
-        <w:rPr>
-          <w:rFonts w:hint="eastAsia"/>
-        </w:rPr>
-        <w:t>（代表字符</w:t>
-      </w:r>
-      <w:r>
-        <w:rPr>
-          <w:rFonts w:hint="eastAsia"/>
-        </w:rPr>
-        <w:t>MZ</w:t>
-      </w:r>
-      <w:r>
-        <w:rPr>
-          <w:rFonts w:hint="eastAsia"/>
-        </w:rPr>
-        <w:t>）</w:t>
-      </w:r>
-      <w:r>
-        <w:rPr>
-          <w:rFonts w:hint="eastAsia"/>
-        </w:rPr>
-        <w:t>，都是左边的是逻辑高位，右边的是逻辑地位，</w:t>
-      </w:r>
-      <w:r>
-        <w:rPr>
-          <w:rFonts w:hint="eastAsia"/>
-        </w:rPr>
-        <w:t>5A4D</w:t>
-      </w:r>
-      <w:r>
-        <w:rPr>
-          <w:rFonts w:hint="eastAsia"/>
-        </w:rPr>
-        <w:t>的完整表示应该是</w:t>
-      </w:r>
-      <w:r>
-        <w:t>0x5A4D</w:t>
+          <w:rFonts w:hint="eastAsia"/>
+        </w:rPr>
+        <w:t>的角度，虽然从第一版升级到</w:t>
+      </w:r>
+      <w:r>
+        <w:rPr>
+          <w:rFonts w:hint="eastAsia"/>
+        </w:rPr>
+        <w:t>R2</w:t>
+      </w:r>
+      <w:r>
+        <w:rPr>
+          <w:rFonts w:hint="eastAsia"/>
+        </w:rPr>
+        <w:t>需要购买新的</w:t>
+      </w:r>
+      <w:r>
+        <w:rPr>
+          <w:rFonts w:hint="eastAsia"/>
+        </w:rPr>
+        <w:t>Key</w:t>
+      </w:r>
+      <w:r>
+        <w:rPr>
+          <w:rFonts w:hint="eastAsia"/>
+        </w:rPr>
+        <w:t>，但是访问</w:t>
+      </w:r>
+      <w:r>
+        <w:rPr>
+          <w:rFonts w:hint="eastAsia"/>
+        </w:rPr>
+        <w:t>访问</w:t>
+      </w:r>
+      <w:r>
+        <w:rPr>
+          <w:rFonts w:hint="eastAsia"/>
+        </w:rPr>
+        <w:t>server</w:t>
+      </w:r>
+      <w:r>
+        <w:rPr>
+          <w:rFonts w:hint="eastAsia"/>
+        </w:rPr>
+        <w:t>的客户端的</w:t>
+      </w:r>
+      <w:r>
+        <w:rPr>
+          <w:rFonts w:hint="eastAsia"/>
+        </w:rPr>
+        <w:t xml:space="preserve">license CAL </w:t>
+      </w:r>
+      <w:r>
+        <w:rPr>
+          <w:rFonts w:hint="eastAsia"/>
+        </w:rPr>
+        <w:t>并不需要升级和重新购买，这样也会比直接</w:t>
+      </w:r>
+      <w:r>
+        <w:rPr>
+          <w:rFonts w:hint="eastAsia"/>
+        </w:rPr>
+        <w:t xml:space="preserve">Release </w:t>
+      </w:r>
+      <w:r>
+        <w:rPr>
+          <w:rFonts w:hint="eastAsia"/>
+        </w:rPr>
+        <w:t>一个</w:t>
+      </w:r>
+      <w:r>
+        <w:rPr>
+          <w:rFonts w:hint="eastAsia"/>
+        </w:rPr>
+        <w:t xml:space="preserve">New Version </w:t>
+      </w:r>
+      <w:r>
+        <w:rPr>
+          <w:rFonts w:hint="eastAsia"/>
+        </w:rPr>
+        <w:t>对客户来说更经济一些。</w:t>
       </w:r>
     </w:p>
     <w:p>
@@ -859,10 +1396,10 @@
           <w:noProof/>
         </w:rPr>
         <w:drawing>
-          <wp:inline distT="0" distB="0" distL="0" distR="0" wp14:anchorId="623461B5" wp14:editId="0FBABB9B">
-            <wp:extent cx="3351126" cy="2839843"/>
+          <wp:inline distT="0" distB="0" distL="0" distR="0" wp14:anchorId="3BC0B946" wp14:editId="5D028FC4">
+            <wp:extent cx="5943600" cy="2037715"/>
             <wp:effectExtent l="0" t="0" r="0" b="0"/>
-            <wp:docPr id="1" name="Picture 1"/>
+            <wp:docPr id="3" name="Picture 3"/>
             <wp:cNvGraphicFramePr>
               <a:graphicFrameLocks xmlns:a="http://schemas.openxmlformats.org/drawingml/2006/main" noChangeAspect="1"/>
             </wp:cNvGraphicFramePr>
@@ -882,7 +1419,7 @@
                   <pic:spPr>
                     <a:xfrm>
                       <a:off x="0" y="0"/>
-                      <a:ext cx="3351676" cy="2840309"/>
+                      <a:ext cx="5943600" cy="2037715"/>
                     </a:xfrm>
                     <a:prstGeom prst="rect">
                       <a:avLst/>
@@ -896,89 +1433,16 @@
       </w:r>
     </w:p>
     <w:p>
-      <w:pPr>
-        <w:rPr>
-          <w:rFonts w:hint="eastAsia"/>
-        </w:rPr>
-      </w:pPr>
-      <w:r>
-        <w:rPr>
-          <w:rFonts w:hint="eastAsia"/>
-        </w:rPr>
-        <w:t>当我们看以</w:t>
-      </w:r>
-      <w:r>
-        <w:rPr>
-          <w:rFonts w:hint="eastAsia"/>
-        </w:rPr>
-        <w:t>HEX</w:t>
-      </w:r>
-      <w:r>
-        <w:rPr>
-          <w:rFonts w:hint="eastAsia"/>
-        </w:rPr>
-        <w:t>的形式看一个文件时，最左边是地位地址，右边是高位地址</w:t>
-      </w:r>
-      <w:r>
-        <w:rPr>
-          <w:rFonts w:hint="eastAsia"/>
-        </w:rPr>
-        <w:t xml:space="preserve"> </w:t>
-      </w:r>
-    </w:p>
-    <w:p>
-      <w:pPr>
-        <w:rPr>
-          <w:rFonts w:hint="eastAsia"/>
-        </w:rPr>
-      </w:pPr>
-      <w:r>
-        <w:rPr>
-          <w:rFonts w:hint="eastAsia"/>
-        </w:rPr>
-        <w:t>从</w:t>
-      </w:r>
-      <w:r>
-        <w:rPr>
-          <w:rFonts w:hint="eastAsia"/>
-        </w:rPr>
-        <w:t xml:space="preserve">00000000 </w:t>
-      </w:r>
-      <w:r>
-        <w:rPr>
-          <w:rFonts w:hint="eastAsia"/>
-        </w:rPr>
-        <w:t>到</w:t>
-      </w:r>
-      <w:r>
-        <w:rPr>
-          <w:rFonts w:hint="eastAsia"/>
-        </w:rPr>
-        <w:t>0000000F</w:t>
-      </w:r>
-      <w:r>
-        <w:rPr>
-          <w:rFonts w:hint="eastAsia"/>
-        </w:rPr>
-        <w:t>如下：</w:t>
-      </w:r>
-    </w:p>
-    <w:p>
-      <w:pPr>
-        <w:rPr>
-          <w:rFonts w:hint="eastAsia"/>
-        </w:rPr>
-      </w:pPr>
       <w:r>
         <w:rPr>
           <w:noProof/>
         </w:rPr>
         <w:lastRenderedPageBreak/>
         <w:drawing>
-          <wp:inline distT="0" distB="0" distL="0" distR="0" wp14:anchorId="3E40AEC1" wp14:editId="1EFA5B67">
-            <wp:extent cx="5943600" cy="1849120"/>
+          <wp:inline distT="0" distB="0" distL="0" distR="0" wp14:anchorId="6A2984E1" wp14:editId="6704125C">
+            <wp:extent cx="5943600" cy="3505200"/>
             <wp:effectExtent l="0" t="0" r="0" b="0"/>
-            <wp:docPr id="2" name="Picture 2"/>
+            <wp:docPr id="4" name="Picture 4"/>
             <wp:cNvGraphicFramePr>
               <a:graphicFrameLocks xmlns:a="http://schemas.openxmlformats.org/drawingml/2006/main" noChangeAspect="1"/>
             </wp:cNvGraphicFramePr>
@@ -998,6 +1462,1076 @@
                   <pic:spPr>
                     <a:xfrm>
                       <a:off x="0" y="0"/>
+                      <a:ext cx="5943600" cy="3505200"/>
+                    </a:xfrm>
+                    <a:prstGeom prst="rect">
+                      <a:avLst/>
+                    </a:prstGeom>
+                  </pic:spPr>
+                </pic:pic>
+              </a:graphicData>
+            </a:graphic>
+          </wp:inline>
+        </w:drawing>
+      </w:r>
+    </w:p>
+    <w:p>
+      <w:r>
+        <w:rPr>
+          <w:noProof/>
+        </w:rPr>
+        <w:drawing>
+          <wp:inline distT="0" distB="0" distL="0" distR="0" wp14:anchorId="283621E3" wp14:editId="14835875">
+            <wp:extent cx="5943600" cy="2176780"/>
+            <wp:effectExtent l="0" t="0" r="0" b="0"/>
+            <wp:docPr id="5" name="Picture 5"/>
+            <wp:cNvGraphicFramePr>
+              <a:graphicFrameLocks xmlns:a="http://schemas.openxmlformats.org/drawingml/2006/main" noChangeAspect="1"/>
+            </wp:cNvGraphicFramePr>
+            <a:graphic xmlns:a="http://schemas.openxmlformats.org/drawingml/2006/main">
+              <a:graphicData uri="http://schemas.openxmlformats.org/drawingml/2006/picture">
+                <pic:pic xmlns:pic="http://schemas.openxmlformats.org/drawingml/2006/picture">
+                  <pic:nvPicPr>
+                    <pic:cNvPr id="0" name=""/>
+                    <pic:cNvPicPr/>
+                  </pic:nvPicPr>
+                  <pic:blipFill>
+                    <a:blip r:embed="rId11"/>
+                    <a:stretch>
+                      <a:fillRect/>
+                    </a:stretch>
+                  </pic:blipFill>
+                  <pic:spPr>
+                    <a:xfrm>
+                      <a:off x="0" y="0"/>
+                      <a:ext cx="5943600" cy="2176780"/>
+                    </a:xfrm>
+                    <a:prstGeom prst="rect">
+                      <a:avLst/>
+                    </a:prstGeom>
+                  </pic:spPr>
+                </pic:pic>
+              </a:graphicData>
+            </a:graphic>
+          </wp:inline>
+        </w:drawing>
+      </w:r>
+    </w:p>
+    <w:p>
+      <w:pPr>
+        <w:rPr>
+          <w:rStyle w:val="Hyperlink"/>
+        </w:rPr>
+      </w:pPr>
+      <w:r>
+        <w:rPr>
+          <w:rFonts w:hint="eastAsia"/>
+        </w:rPr>
+        <w:t>可以参考</w:t>
+      </w:r>
+      <w:hyperlink r:id="rId12" w:history="1">
+        <w:r>
+          <w:rPr>
+            <w:rStyle w:val="Hyperlink"/>
+          </w:rPr>
+          <w:t>What does the ‘R2’ mean in Windows Server 2008 R2</w:t>
+        </w:r>
+      </w:hyperlink>
+    </w:p>
+    <w:p>
+      <w:pPr>
+        <w:pStyle w:val="Heading1"/>
+      </w:pPr>
+      <w:bookmarkStart w:id="2" w:name="_Toc465330968"/>
+      <w:r>
+        <w:lastRenderedPageBreak/>
+        <w:t>Windows SDK</w:t>
+      </w:r>
+      <w:bookmarkEnd w:id="2"/>
+    </w:p>
+    <w:p>
+      <w:pPr>
+        <w:pStyle w:val="Heading2"/>
+        <w:rPr>
+          <w:rFonts w:hint="eastAsia"/>
+        </w:rPr>
+      </w:pPr>
+      <w:bookmarkStart w:id="3" w:name="_Toc465330969"/>
+      <w:r>
+        <w:t xml:space="preserve">Visual Studio 2015 </w:t>
+      </w:r>
+      <w:r>
+        <w:rPr>
+          <w:rFonts w:hint="eastAsia"/>
+        </w:rPr>
+        <w:t>update1</w:t>
+      </w:r>
+      <w:r>
+        <w:t xml:space="preserve"> </w:t>
+      </w:r>
+      <w:r>
+        <w:rPr>
+          <w:rFonts w:hint="eastAsia"/>
+        </w:rPr>
+        <w:t>的安装盘里有</w:t>
+      </w:r>
+      <w:r>
+        <w:rPr>
+          <w:rFonts w:hint="eastAsia"/>
+        </w:rPr>
+        <w:t xml:space="preserve">Windows SDK </w:t>
+      </w:r>
+      <w:r>
+        <w:rPr>
+          <w:rFonts w:hint="eastAsia"/>
+        </w:rPr>
+        <w:t>的目录</w:t>
+      </w:r>
+      <w:bookmarkEnd w:id="3"/>
+    </w:p>
+    <w:p>
+      <w:pPr>
+        <w:rPr>
+          <w:rFonts w:hint="eastAsia"/>
+          <w:color w:val="0000FF" w:themeColor="hyperlink"/>
+          <w:u w:val="single"/>
+        </w:rPr>
+      </w:pPr>
+      <w:r>
+        <w:rPr>
+          <w:noProof/>
+        </w:rPr>
+        <w:drawing>
+          <wp:inline distT="0" distB="0" distL="0" distR="0" wp14:anchorId="5367FC21" wp14:editId="5C6A5B2F">
+            <wp:extent cx="5943600" cy="2309495"/>
+            <wp:effectExtent l="0" t="0" r="0" b="0"/>
+            <wp:docPr id="6" name="Picture 6"/>
+            <wp:cNvGraphicFramePr>
+              <a:graphicFrameLocks xmlns:a="http://schemas.openxmlformats.org/drawingml/2006/main" noChangeAspect="1"/>
+            </wp:cNvGraphicFramePr>
+            <a:graphic xmlns:a="http://schemas.openxmlformats.org/drawingml/2006/main">
+              <a:graphicData uri="http://schemas.openxmlformats.org/drawingml/2006/picture">
+                <pic:pic xmlns:pic="http://schemas.openxmlformats.org/drawingml/2006/picture">
+                  <pic:nvPicPr>
+                    <pic:cNvPr id="0" name=""/>
+                    <pic:cNvPicPr/>
+                  </pic:nvPicPr>
+                  <pic:blipFill>
+                    <a:blip r:embed="rId13"/>
+                    <a:stretch>
+                      <a:fillRect/>
+                    </a:stretch>
+                  </pic:blipFill>
+                  <pic:spPr>
+                    <a:xfrm>
+                      <a:off x="0" y="0"/>
+                      <a:ext cx="5943600" cy="2309495"/>
+                    </a:xfrm>
+                    <a:prstGeom prst="rect">
+                      <a:avLst/>
+                    </a:prstGeom>
+                  </pic:spPr>
+                </pic:pic>
+              </a:graphicData>
+            </a:graphic>
+          </wp:inline>
+        </w:drawing>
+      </w:r>
+    </w:p>
+    <w:p>
+      <w:pPr>
+        <w:pStyle w:val="Heading3"/>
+        <w:rPr>
+          <w:rFonts w:hint="eastAsia"/>
+        </w:rPr>
+      </w:pPr>
+      <w:bookmarkStart w:id="4" w:name="_Toc465330970"/>
+      <w:r>
+        <w:rPr>
+          <w:rFonts w:hint="eastAsia"/>
+        </w:rPr>
+        <w:t xml:space="preserve">VS2015 </w:t>
+      </w:r>
+      <w:r>
+        <w:rPr>
+          <w:rFonts w:hint="eastAsia"/>
+        </w:rPr>
+        <w:t>安装时会提示安装</w:t>
+      </w:r>
+      <w:r>
+        <w:rPr>
+          <w:rFonts w:hint="eastAsia"/>
+        </w:rPr>
+        <w:t>Windows SDK</w:t>
+      </w:r>
+      <w:bookmarkEnd w:id="4"/>
+    </w:p>
+    <w:p>
+      <w:pPr>
+        <w:rPr>
+          <w:rFonts w:hint="eastAsia"/>
+        </w:rPr>
+      </w:pPr>
+      <w:r>
+        <w:rPr>
+          <w:noProof/>
+        </w:rPr>
+        <w:drawing>
+          <wp:inline distT="0" distB="0" distL="0" distR="0" wp14:anchorId="40CDB4DF" wp14:editId="657D393A">
+            <wp:extent cx="2140299" cy="2957172"/>
+            <wp:effectExtent l="0" t="0" r="0" b="0"/>
+            <wp:docPr id="7" name="Picture 7"/>
+            <wp:cNvGraphicFramePr>
+              <a:graphicFrameLocks xmlns:a="http://schemas.openxmlformats.org/drawingml/2006/main" noChangeAspect="1"/>
+            </wp:cNvGraphicFramePr>
+            <a:graphic xmlns:a="http://schemas.openxmlformats.org/drawingml/2006/main">
+              <a:graphicData uri="http://schemas.openxmlformats.org/drawingml/2006/picture">
+                <pic:pic xmlns:pic="http://schemas.openxmlformats.org/drawingml/2006/picture">
+                  <pic:nvPicPr>
+                    <pic:cNvPr id="0" name=""/>
+                    <pic:cNvPicPr/>
+                  </pic:nvPicPr>
+                  <pic:blipFill>
+                    <a:blip r:embed="rId14"/>
+                    <a:stretch>
+                      <a:fillRect/>
+                    </a:stretch>
+                  </pic:blipFill>
+                  <pic:spPr>
+                    <a:xfrm>
+                      <a:off x="0" y="0"/>
+                      <a:ext cx="2140650" cy="2957656"/>
+                    </a:xfrm>
+                    <a:prstGeom prst="rect">
+                      <a:avLst/>
+                    </a:prstGeom>
+                  </pic:spPr>
+                </pic:pic>
+              </a:graphicData>
+            </a:graphic>
+          </wp:inline>
+        </w:drawing>
+      </w:r>
+      <w:r>
+        <w:rPr>
+          <w:rFonts w:hint="eastAsia"/>
+        </w:rPr>
+        <w:t xml:space="preserve"> </w:t>
+      </w:r>
+      <w:r>
+        <w:rPr>
+          <w:noProof/>
+        </w:rPr>
+        <w:drawing>
+          <wp:inline distT="0" distB="0" distL="0" distR="0" wp14:anchorId="13DE098C" wp14:editId="3540639A">
+            <wp:extent cx="2095082" cy="2968794"/>
+            <wp:effectExtent l="0" t="0" r="0" b="0"/>
+            <wp:docPr id="9" name="Picture 9"/>
+            <wp:cNvGraphicFramePr>
+              <a:graphicFrameLocks xmlns:a="http://schemas.openxmlformats.org/drawingml/2006/main" noChangeAspect="1"/>
+            </wp:cNvGraphicFramePr>
+            <a:graphic xmlns:a="http://schemas.openxmlformats.org/drawingml/2006/main">
+              <a:graphicData uri="http://schemas.openxmlformats.org/drawingml/2006/picture">
+                <pic:pic xmlns:pic="http://schemas.openxmlformats.org/drawingml/2006/picture">
+                  <pic:nvPicPr>
+                    <pic:cNvPr id="0" name=""/>
+                    <pic:cNvPicPr/>
+                  </pic:nvPicPr>
+                  <pic:blipFill>
+                    <a:blip r:embed="rId15"/>
+                    <a:stretch>
+                      <a:fillRect/>
+                    </a:stretch>
+                  </pic:blipFill>
+                  <pic:spPr>
+                    <a:xfrm>
+                      <a:off x="0" y="0"/>
+                      <a:ext cx="2099061" cy="2974432"/>
+                    </a:xfrm>
+                    <a:prstGeom prst="rect">
+                      <a:avLst/>
+                    </a:prstGeom>
+                  </pic:spPr>
+                </pic:pic>
+              </a:graphicData>
+            </a:graphic>
+          </wp:inline>
+        </w:drawing>
+      </w:r>
+    </w:p>
+    <w:p>
+      <w:pPr>
+        <w:rPr>
+          <w:rFonts w:hint="eastAsia"/>
+        </w:rPr>
+      </w:pPr>
+    </w:p>
+    <w:p>
+      <w:pPr>
+        <w:pStyle w:val="Heading2"/>
+        <w:rPr>
+          <w:rFonts w:hint="eastAsia"/>
+        </w:rPr>
+      </w:pPr>
+      <w:bookmarkStart w:id="5" w:name="_Toc465330971"/>
+      <w:r>
+        <w:rPr>
+          <w:rFonts w:hint="eastAsia"/>
+        </w:rPr>
+        <w:lastRenderedPageBreak/>
+        <w:t>SDK Installation L</w:t>
+      </w:r>
+      <w:r>
+        <w:t>ocation</w:t>
+      </w:r>
+      <w:bookmarkEnd w:id="5"/>
+    </w:p>
+    <w:p>
+      <w:r>
+        <w:rPr>
+          <w:noProof/>
+        </w:rPr>
+        <w:drawing>
+          <wp:inline distT="0" distB="0" distL="0" distR="0" wp14:anchorId="7744D971" wp14:editId="46F8C042">
+            <wp:extent cx="5943600" cy="4980940"/>
+            <wp:effectExtent l="0" t="0" r="0" b="0"/>
+            <wp:docPr id="10" name="Picture 10"/>
+            <wp:cNvGraphicFramePr>
+              <a:graphicFrameLocks xmlns:a="http://schemas.openxmlformats.org/drawingml/2006/main" noChangeAspect="1"/>
+            </wp:cNvGraphicFramePr>
+            <a:graphic xmlns:a="http://schemas.openxmlformats.org/drawingml/2006/main">
+              <a:graphicData uri="http://schemas.openxmlformats.org/drawingml/2006/picture">
+                <pic:pic xmlns:pic="http://schemas.openxmlformats.org/drawingml/2006/picture">
+                  <pic:nvPicPr>
+                    <pic:cNvPr id="0" name=""/>
+                    <pic:cNvPicPr/>
+                  </pic:nvPicPr>
+                  <pic:blipFill>
+                    <a:blip r:embed="rId16"/>
+                    <a:stretch>
+                      <a:fillRect/>
+                    </a:stretch>
+                  </pic:blipFill>
+                  <pic:spPr>
+                    <a:xfrm>
+                      <a:off x="0" y="0"/>
+                      <a:ext cx="5943600" cy="4980940"/>
+                    </a:xfrm>
+                    <a:prstGeom prst="rect">
+                      <a:avLst/>
+                    </a:prstGeom>
+                  </pic:spPr>
+                </pic:pic>
+              </a:graphicData>
+            </a:graphic>
+          </wp:inline>
+        </w:drawing>
+      </w:r>
+    </w:p>
+    <w:p>
+      <w:pPr>
+        <w:pStyle w:val="Heading3"/>
+      </w:pPr>
+      <w:r>
+        <w:lastRenderedPageBreak/>
+        <w:tab/>
+      </w:r>
+      <w:bookmarkStart w:id="6" w:name="_Toc465330972"/>
+      <w:r>
+        <w:t>Tools in NETFX 4.X Tools</w:t>
+      </w:r>
+      <w:bookmarkEnd w:id="6"/>
+    </w:p>
+    <w:p>
+      <w:r>
+        <w:rPr>
+          <w:noProof/>
+        </w:rPr>
+        <w:drawing>
+          <wp:inline distT="0" distB="0" distL="0" distR="0" wp14:anchorId="2A4801E9" wp14:editId="4EE242B9">
+            <wp:extent cx="3725833" cy="4355960"/>
+            <wp:effectExtent l="0" t="0" r="0" b="0"/>
+            <wp:docPr id="11" name="Picture 11"/>
+            <wp:cNvGraphicFramePr>
+              <a:graphicFrameLocks xmlns:a="http://schemas.openxmlformats.org/drawingml/2006/main" noChangeAspect="1"/>
+            </wp:cNvGraphicFramePr>
+            <a:graphic xmlns:a="http://schemas.openxmlformats.org/drawingml/2006/main">
+              <a:graphicData uri="http://schemas.openxmlformats.org/drawingml/2006/picture">
+                <pic:pic xmlns:pic="http://schemas.openxmlformats.org/drawingml/2006/picture">
+                  <pic:nvPicPr>
+                    <pic:cNvPr id="0" name=""/>
+                    <pic:cNvPicPr/>
+                  </pic:nvPicPr>
+                  <pic:blipFill>
+                    <a:blip r:embed="rId17"/>
+                    <a:stretch>
+                      <a:fillRect/>
+                    </a:stretch>
+                  </pic:blipFill>
+                  <pic:spPr>
+                    <a:xfrm>
+                      <a:off x="0" y="0"/>
+                      <a:ext cx="3726031" cy="4356192"/>
+                    </a:xfrm>
+                    <a:prstGeom prst="rect">
+                      <a:avLst/>
+                    </a:prstGeom>
+                  </pic:spPr>
+                </pic:pic>
+              </a:graphicData>
+            </a:graphic>
+          </wp:inline>
+        </w:drawing>
+      </w:r>
+    </w:p>
+    <w:p>
+      <w:pPr>
+        <w:rPr>
+          <w:rFonts w:hint="eastAsia"/>
+        </w:rPr>
+      </w:pPr>
+      <w:r>
+        <w:rPr>
+          <w:noProof/>
+        </w:rPr>
+        <w:drawing>
+          <wp:inline distT="0" distB="0" distL="0" distR="0" wp14:anchorId="35039914" wp14:editId="661462A3">
+            <wp:extent cx="3084943" cy="2049863"/>
+            <wp:effectExtent l="0" t="0" r="0" b="0"/>
+            <wp:docPr id="12" name="Picture 12"/>
+            <wp:cNvGraphicFramePr>
+              <a:graphicFrameLocks xmlns:a="http://schemas.openxmlformats.org/drawingml/2006/main" noChangeAspect="1"/>
+            </wp:cNvGraphicFramePr>
+            <a:graphic xmlns:a="http://schemas.openxmlformats.org/drawingml/2006/main">
+              <a:graphicData uri="http://schemas.openxmlformats.org/drawingml/2006/picture">
+                <pic:pic xmlns:pic="http://schemas.openxmlformats.org/drawingml/2006/picture">
+                  <pic:nvPicPr>
+                    <pic:cNvPr id="0" name=""/>
+                    <pic:cNvPicPr/>
+                  </pic:nvPicPr>
+                  <pic:blipFill>
+                    <a:blip r:embed="rId18"/>
+                    <a:stretch>
+                      <a:fillRect/>
+                    </a:stretch>
+                  </pic:blipFill>
+                  <pic:spPr>
+                    <a:xfrm>
+                      <a:off x="0" y="0"/>
+                      <a:ext cx="3085653" cy="2050335"/>
+                    </a:xfrm>
+                    <a:prstGeom prst="rect">
+                      <a:avLst/>
+                    </a:prstGeom>
+                  </pic:spPr>
+                </pic:pic>
+              </a:graphicData>
+            </a:graphic>
+          </wp:inline>
+        </w:drawing>
+      </w:r>
+    </w:p>
+    <w:p>
+      <w:pPr>
+        <w:pStyle w:val="Heading1"/>
+      </w:pPr>
+      <w:bookmarkStart w:id="7" w:name="_Toc465330973"/>
+      <w:r>
+        <w:rPr>
+          <w:rFonts w:hint="eastAsia"/>
+        </w:rPr>
+        <w:t>Little</w:t>
+      </w:r>
+      <w:r>
+        <w:t>-E</w:t>
+      </w:r>
+      <w:r>
+        <w:rPr>
+          <w:rFonts w:hint="eastAsia"/>
+        </w:rPr>
+        <w:t>ndian Big</w:t>
+      </w:r>
+      <w:r>
+        <w:t>-</w:t>
+      </w:r>
+      <w:r>
+        <w:rPr>
+          <w:rFonts w:hint="eastAsia"/>
+        </w:rPr>
+        <w:t>Endian</w:t>
+      </w:r>
+      <w:bookmarkEnd w:id="7"/>
+    </w:p>
+    <w:p>
+      <w:pPr>
+        <w:pStyle w:val="Heading2"/>
+      </w:pPr>
+      <w:bookmarkStart w:id="8" w:name="_Toc465330974"/>
+      <w:r>
+        <w:rPr>
+          <w:rFonts w:hint="eastAsia"/>
+        </w:rPr>
+        <w:t>指的是</w:t>
+      </w:r>
+      <w:r>
+        <w:rPr>
+          <w:rFonts w:hint="eastAsia"/>
+        </w:rPr>
+        <w:t>CPU</w:t>
+      </w:r>
+      <w:r>
+        <w:rPr>
+          <w:rFonts w:hint="eastAsia"/>
+        </w:rPr>
+        <w:t>结构的事情，不是操作系统或者文件</w:t>
+      </w:r>
+      <w:bookmarkEnd w:id="8"/>
+    </w:p>
+    <w:p>
+      <w:r>
+        <w:rPr>
+          <w:rFonts w:hint="eastAsia"/>
+        </w:rPr>
+        <w:t>所以</w:t>
+      </w:r>
+      <w:r>
+        <w:rPr>
+          <w:rFonts w:hint="eastAsia"/>
+        </w:rPr>
+        <w:t>Little Endian</w:t>
+      </w:r>
+      <w:r>
+        <w:rPr>
+          <w:rFonts w:hint="eastAsia"/>
+        </w:rPr>
+        <w:t>还是</w:t>
+      </w:r>
+      <w:r>
+        <w:rPr>
+          <w:rFonts w:hint="eastAsia"/>
+        </w:rPr>
+        <w:t>Big Endian</w:t>
+      </w:r>
+      <w:r>
+        <w:rPr>
+          <w:rFonts w:hint="eastAsia"/>
+        </w:rPr>
+        <w:t xml:space="preserve"> </w:t>
+      </w:r>
+      <w:r>
+        <w:rPr>
+          <w:rFonts w:hint="eastAsia"/>
+        </w:rPr>
+        <w:t>的全称应该是</w:t>
+      </w:r>
+      <w:r>
+        <w:rPr>
+          <w:rFonts w:hint="eastAsia"/>
+        </w:rPr>
+        <w:t>CPU</w:t>
+      </w:r>
+      <w:r>
+        <w:rPr>
+          <w:rFonts w:hint="eastAsia"/>
+        </w:rPr>
+        <w:t>是</w:t>
+      </w:r>
+      <w:r>
+        <w:rPr>
+          <w:rFonts w:hint="eastAsia"/>
+        </w:rPr>
+        <w:t>Little Endian</w:t>
+      </w:r>
+      <w:r>
+        <w:rPr>
+          <w:rFonts w:hint="eastAsia"/>
+        </w:rPr>
+        <w:t>还是</w:t>
+      </w:r>
+      <w:r>
+        <w:rPr>
+          <w:rFonts w:hint="eastAsia"/>
+        </w:rPr>
+        <w:t>Big Endian</w:t>
+      </w:r>
+      <w:r>
+        <w:rPr>
+          <w:rFonts w:hint="eastAsia"/>
+        </w:rPr>
+        <w:t>。</w:t>
+      </w:r>
+    </w:p>
+    <w:p>
+      <w:pPr>
+        <w:pStyle w:val="Heading2"/>
+      </w:pPr>
+      <w:bookmarkStart w:id="9" w:name="_Toc465330975"/>
+      <w:r>
+        <w:rPr>
+          <w:rFonts w:hint="eastAsia"/>
+        </w:rPr>
+        <w:t>具体内容</w:t>
+      </w:r>
+      <w:bookmarkEnd w:id="9"/>
+    </w:p>
+    <w:p>
+      <w:r>
+        <w:t>http://blog.163.com/huang_bp/blog/static/123119837201081611131341</w:t>
+      </w:r>
+    </w:p>
+    <w:p>
+      <w:pPr>
+        <w:pStyle w:val="NormalWeb"/>
+        <w:shd w:val="clear" w:color="auto" w:fill="F5F8EE"/>
+        <w:spacing w:before="0" w:beforeAutospacing="0" w:after="150" w:afterAutospacing="0" w:line="420" w:lineRule="atLeast"/>
+        <w:ind w:firstLine="480"/>
+        <w:rPr>
+          <w:rFonts w:ascii="Arial" w:hAnsi="Arial" w:cs="Arial"/>
+          <w:color w:val="984E13"/>
+        </w:rPr>
+      </w:pPr>
+      <w:r>
+        <w:rPr>
+          <w:rFonts w:ascii="SimSun" w:eastAsia="SimSun" w:hAnsi="SimSun" w:cs="SimSun" w:hint="eastAsia"/>
+          <w:color w:val="984E13"/>
+          <w:sz w:val="20"/>
+          <w:szCs w:val="20"/>
+        </w:rPr>
+        <w:lastRenderedPageBreak/>
+        <w:t>计算机的所有内存以字节数组的方式进行编址。</w:t>
+      </w:r>
+    </w:p>
+    <w:p>
+      <w:pPr>
+        <w:pStyle w:val="NormalWeb"/>
+        <w:shd w:val="clear" w:color="auto" w:fill="F5F8EE"/>
+        <w:spacing w:before="0" w:beforeAutospacing="0" w:after="150" w:afterAutospacing="0" w:line="420" w:lineRule="atLeast"/>
+        <w:ind w:firstLine="480"/>
+        <w:rPr>
+          <w:rFonts w:ascii="Arial" w:hAnsi="Arial" w:cs="Arial"/>
+          <w:color w:val="984E13"/>
+        </w:rPr>
+      </w:pPr>
+      <w:r>
+        <w:rPr>
+          <w:rFonts w:ascii="SimSun" w:eastAsia="SimSun" w:hAnsi="SimSun" w:cs="SimSun" w:hint="eastAsia"/>
+          <w:color w:val="984E13"/>
+          <w:sz w:val="20"/>
+          <w:szCs w:val="20"/>
+        </w:rPr>
+        <w:t>当一个逻辑上长于一个字节的整形数据放置在内存中时（比如</w:t>
+      </w:r>
+      <w:r>
+        <w:rPr>
+          <w:rFonts w:ascii="Arial" w:hAnsi="Arial" w:cs="Arial"/>
+          <w:color w:val="984E13"/>
+          <w:sz w:val="20"/>
+          <w:szCs w:val="20"/>
+        </w:rPr>
+        <w:t>16</w:t>
+      </w:r>
+      <w:r>
+        <w:rPr>
+          <w:rFonts w:ascii="SimSun" w:eastAsia="SimSun" w:hAnsi="SimSun" w:cs="SimSun" w:hint="eastAsia"/>
+          <w:color w:val="984E13"/>
+          <w:sz w:val="20"/>
+          <w:szCs w:val="20"/>
+        </w:rPr>
+        <w:t>位，</w:t>
+      </w:r>
+      <w:r>
+        <w:rPr>
+          <w:rFonts w:ascii="Arial" w:hAnsi="Arial" w:cs="Arial"/>
+          <w:color w:val="984E13"/>
+          <w:sz w:val="20"/>
+          <w:szCs w:val="20"/>
+        </w:rPr>
+        <w:t>32</w:t>
+      </w:r>
+      <w:r>
+        <w:rPr>
+          <w:rFonts w:ascii="SimSun" w:eastAsia="SimSun" w:hAnsi="SimSun" w:cs="SimSun" w:hint="eastAsia"/>
+          <w:color w:val="984E13"/>
+          <w:sz w:val="20"/>
+          <w:szCs w:val="20"/>
+        </w:rPr>
+        <w:t>位，和</w:t>
+      </w:r>
+      <w:r>
+        <w:rPr>
+          <w:rFonts w:ascii="Arial" w:hAnsi="Arial" w:cs="Arial"/>
+          <w:color w:val="984E13"/>
+          <w:sz w:val="20"/>
+          <w:szCs w:val="20"/>
+        </w:rPr>
+        <w:t>64</w:t>
+      </w:r>
+      <w:r>
+        <w:rPr>
+          <w:rFonts w:ascii="SimSun" w:eastAsia="SimSun" w:hAnsi="SimSun" w:cs="SimSun" w:hint="eastAsia"/>
+          <w:color w:val="984E13"/>
+          <w:sz w:val="20"/>
+          <w:szCs w:val="20"/>
+        </w:rPr>
+        <w:t>位的整数），需要考虑这些字节的存储顺序。</w:t>
+      </w:r>
+      <w:r>
+        <w:rPr>
+          <w:rFonts w:ascii="Arial" w:hAnsi="Arial" w:cs="Arial"/>
+          <w:color w:val="984E13"/>
+          <w:sz w:val="20"/>
+          <w:szCs w:val="20"/>
+        </w:rPr>
+        <w:t xml:space="preserve">Little Endian: </w:t>
+      </w:r>
+      <w:r>
+        <w:rPr>
+          <w:rFonts w:ascii="SimSun" w:eastAsia="SimSun" w:hAnsi="SimSun" w:cs="SimSun" w:hint="eastAsia"/>
+          <w:color w:val="984E13"/>
+          <w:sz w:val="20"/>
+          <w:szCs w:val="20"/>
+        </w:rPr>
+        <w:t>将字节的逻辑顺序与物理顺序一致，即将逻辑上较低的字节放置在物理上较低的字节上，比如</w:t>
+      </w:r>
+      <w:r>
+        <w:rPr>
+          <w:rFonts w:ascii="Arial" w:hAnsi="Arial" w:cs="Arial"/>
+          <w:color w:val="984E13"/>
+          <w:sz w:val="20"/>
+          <w:szCs w:val="20"/>
+        </w:rPr>
+        <w:t>Intel x86</w:t>
+      </w:r>
+      <w:r>
+        <w:rPr>
+          <w:rFonts w:ascii="SimSun" w:eastAsia="SimSun" w:hAnsi="SimSun" w:cs="SimSun" w:hint="eastAsia"/>
+          <w:color w:val="984E13"/>
+          <w:sz w:val="20"/>
+          <w:szCs w:val="20"/>
+        </w:rPr>
+        <w:t>系列；</w:t>
+      </w:r>
+    </w:p>
+    <w:p>
+      <w:pPr>
+        <w:pStyle w:val="NormalWeb"/>
+        <w:shd w:val="clear" w:color="auto" w:fill="F5F8EE"/>
+        <w:spacing w:before="0" w:beforeAutospacing="0" w:after="150" w:afterAutospacing="0" w:line="420" w:lineRule="atLeast"/>
+        <w:ind w:firstLine="480"/>
+        <w:rPr>
+          <w:rFonts w:ascii="Arial" w:hAnsi="Arial" w:cs="Arial"/>
+          <w:color w:val="984E13"/>
+        </w:rPr>
+      </w:pPr>
+      <w:r>
+        <w:rPr>
+          <w:rFonts w:ascii="Arial" w:hAnsi="Arial" w:cs="Arial"/>
+          <w:color w:val="984E13"/>
+          <w:sz w:val="20"/>
+          <w:szCs w:val="20"/>
+        </w:rPr>
+        <w:t>Big Endian</w:t>
+      </w:r>
+      <w:r>
+        <w:rPr>
+          <w:rFonts w:ascii="SimSun" w:eastAsia="SimSun" w:hAnsi="SimSun" w:cs="SimSun" w:hint="eastAsia"/>
+          <w:color w:val="984E13"/>
+          <w:sz w:val="20"/>
+          <w:szCs w:val="20"/>
+        </w:rPr>
+        <w:t>字节的逻辑顺序与物理顺序相反，即将逻辑上较低的字节放置在物理上较高的字节上，比如</w:t>
+      </w:r>
+      <w:r>
+        <w:rPr>
+          <w:rFonts w:ascii="Arial" w:hAnsi="Arial" w:cs="Arial"/>
+          <w:color w:val="984E13"/>
+          <w:sz w:val="20"/>
+          <w:szCs w:val="20"/>
+        </w:rPr>
+        <w:t>Motorola</w:t>
+      </w:r>
+      <w:r>
+        <w:rPr>
+          <w:rFonts w:ascii="SimSun" w:eastAsia="SimSun" w:hAnsi="SimSun" w:cs="SimSun" w:hint="eastAsia"/>
+          <w:color w:val="984E13"/>
+          <w:sz w:val="20"/>
+          <w:szCs w:val="20"/>
+        </w:rPr>
+        <w:t>的</w:t>
+      </w:r>
+      <w:r>
+        <w:rPr>
+          <w:rFonts w:ascii="Arial" w:hAnsi="Arial" w:cs="Arial"/>
+          <w:color w:val="984E13"/>
+          <w:sz w:val="20"/>
+          <w:szCs w:val="20"/>
+        </w:rPr>
+        <w:t>PowerPC</w:t>
+      </w:r>
+      <w:r>
+        <w:rPr>
+          <w:rFonts w:ascii="SimSun" w:eastAsia="SimSun" w:hAnsi="SimSun" w:cs="SimSun" w:hint="eastAsia"/>
+          <w:color w:val="984E13"/>
+          <w:sz w:val="20"/>
+          <w:szCs w:val="20"/>
+        </w:rPr>
+        <w:t>以及</w:t>
+      </w:r>
+      <w:r>
+        <w:rPr>
+          <w:rFonts w:ascii="Arial" w:hAnsi="Arial" w:cs="Arial"/>
+          <w:color w:val="984E13"/>
+          <w:sz w:val="20"/>
+          <w:szCs w:val="20"/>
+        </w:rPr>
+        <w:t xml:space="preserve">Sun </w:t>
+      </w:r>
+      <w:proofErr w:type="spellStart"/>
+      <w:r>
+        <w:rPr>
+          <w:rFonts w:ascii="Arial" w:hAnsi="Arial" w:cs="Arial"/>
+          <w:color w:val="984E13"/>
+          <w:sz w:val="20"/>
+          <w:szCs w:val="20"/>
+        </w:rPr>
+        <w:t>Sparc</w:t>
+      </w:r>
+      <w:proofErr w:type="spellEnd"/>
+      <w:r>
+        <w:rPr>
+          <w:rFonts w:ascii="SimSun" w:eastAsia="SimSun" w:hAnsi="SimSun" w:cs="SimSun" w:hint="eastAsia"/>
+          <w:color w:val="984E13"/>
+          <w:sz w:val="20"/>
+          <w:szCs w:val="20"/>
+        </w:rPr>
+        <w:t>。还有一些平台同时支持两种方案，由开发者决定使用哪一种。</w:t>
+      </w:r>
+    </w:p>
+    <w:p>
+      <w:pPr>
+        <w:pStyle w:val="Heading2"/>
+      </w:pPr>
+      <w:bookmarkStart w:id="10" w:name="_Toc465330976"/>
+      <w:r>
+        <w:rPr>
+          <w:rFonts w:hint="eastAsia"/>
+        </w:rPr>
+        <w:t>数字的高位地位表示</w:t>
+      </w:r>
+      <w:r>
+        <w:rPr>
+          <w:rFonts w:hint="eastAsia"/>
+        </w:rPr>
+        <w:t>和在文件中的位置</w:t>
+      </w:r>
+      <w:bookmarkEnd w:id="10"/>
+    </w:p>
+    <w:p>
+      <w:r>
+        <w:rPr>
+          <w:rFonts w:hint="eastAsia"/>
+        </w:rPr>
+        <w:t>一般我们读一个数的时候，如一个</w:t>
+      </w:r>
+      <w:r>
+        <w:rPr>
+          <w:rFonts w:hint="eastAsia"/>
+        </w:rPr>
+        <w:t>16</w:t>
+      </w:r>
+      <w:r>
+        <w:rPr>
+          <w:rFonts w:hint="eastAsia"/>
+        </w:rPr>
+        <w:t>位的</w:t>
+      </w:r>
+      <w:r>
+        <w:rPr>
+          <w:rFonts w:hint="eastAsia"/>
+        </w:rPr>
+        <w:t xml:space="preserve">Word </w:t>
+      </w:r>
+      <w:r>
+        <w:rPr>
+          <w:rFonts w:hint="eastAsia"/>
+        </w:rPr>
+        <w:t>值</w:t>
+      </w:r>
+      <w:r>
+        <w:rPr>
+          <w:rFonts w:hint="eastAsia"/>
+        </w:rPr>
+        <w:t>5A4D</w:t>
+      </w:r>
+      <w:r>
+        <w:rPr>
+          <w:rFonts w:hint="eastAsia"/>
+        </w:rPr>
+        <w:t>（代表字符</w:t>
+      </w:r>
+      <w:r>
+        <w:rPr>
+          <w:rFonts w:hint="eastAsia"/>
+        </w:rPr>
+        <w:t>MZ</w:t>
+      </w:r>
+      <w:r>
+        <w:rPr>
+          <w:rFonts w:hint="eastAsia"/>
+        </w:rPr>
+        <w:t>）</w:t>
+      </w:r>
+      <w:r>
+        <w:rPr>
+          <w:rFonts w:hint="eastAsia"/>
+        </w:rPr>
+        <w:t>，都是左边的是逻辑高位，右边的是逻辑地位，</w:t>
+      </w:r>
+      <w:r>
+        <w:rPr>
+          <w:rFonts w:hint="eastAsia"/>
+        </w:rPr>
+        <w:t>5A4D</w:t>
+      </w:r>
+      <w:r>
+        <w:rPr>
+          <w:rFonts w:hint="eastAsia"/>
+        </w:rPr>
+        <w:t>的完整表示应该是</w:t>
+      </w:r>
+      <w:r>
+        <w:t>0x5A4D</w:t>
+      </w:r>
+    </w:p>
+    <w:p>
+      <w:r>
+        <w:rPr>
+          <w:noProof/>
+        </w:rPr>
+        <w:drawing>
+          <wp:inline distT="0" distB="0" distL="0" distR="0" wp14:anchorId="623461B5" wp14:editId="0FBABB9B">
+            <wp:extent cx="3351126" cy="2839843"/>
+            <wp:effectExtent l="0" t="0" r="0" b="0"/>
+            <wp:docPr id="1" name="Picture 1"/>
+            <wp:cNvGraphicFramePr>
+              <a:graphicFrameLocks xmlns:a="http://schemas.openxmlformats.org/drawingml/2006/main" noChangeAspect="1"/>
+            </wp:cNvGraphicFramePr>
+            <a:graphic xmlns:a="http://schemas.openxmlformats.org/drawingml/2006/main">
+              <a:graphicData uri="http://schemas.openxmlformats.org/drawingml/2006/picture">
+                <pic:pic xmlns:pic="http://schemas.openxmlformats.org/drawingml/2006/picture">
+                  <pic:nvPicPr>
+                    <pic:cNvPr id="0" name=""/>
+                    <pic:cNvPicPr/>
+                  </pic:nvPicPr>
+                  <pic:blipFill>
+                    <a:blip r:embed="rId19"/>
+                    <a:stretch>
+                      <a:fillRect/>
+                    </a:stretch>
+                  </pic:blipFill>
+                  <pic:spPr>
+                    <a:xfrm>
+                      <a:off x="0" y="0"/>
+                      <a:ext cx="3351676" cy="2840309"/>
+                    </a:xfrm>
+                    <a:prstGeom prst="rect">
+                      <a:avLst/>
+                    </a:prstGeom>
+                  </pic:spPr>
+                </pic:pic>
+              </a:graphicData>
+            </a:graphic>
+          </wp:inline>
+        </w:drawing>
+      </w:r>
+    </w:p>
+    <w:p>
+      <w:r>
+        <w:rPr>
+          <w:rFonts w:hint="eastAsia"/>
+        </w:rPr>
+        <w:t>当我们看以</w:t>
+      </w:r>
+      <w:r>
+        <w:rPr>
+          <w:rFonts w:hint="eastAsia"/>
+        </w:rPr>
+        <w:t>HEX</w:t>
+      </w:r>
+      <w:r>
+        <w:rPr>
+          <w:rFonts w:hint="eastAsia"/>
+        </w:rPr>
+        <w:t>的形式看一个文件时，最左边是地位地址，右边是高位地址</w:t>
+      </w:r>
+      <w:r>
+        <w:rPr>
+          <w:rFonts w:hint="eastAsia"/>
+        </w:rPr>
+        <w:t xml:space="preserve"> </w:t>
+      </w:r>
+    </w:p>
+    <w:p>
+      <w:r>
+        <w:rPr>
+          <w:rFonts w:hint="eastAsia"/>
+        </w:rPr>
+        <w:t>从</w:t>
+      </w:r>
+      <w:r>
+        <w:rPr>
+          <w:rFonts w:hint="eastAsia"/>
+        </w:rPr>
+        <w:t xml:space="preserve">00000000 </w:t>
+      </w:r>
+      <w:r>
+        <w:rPr>
+          <w:rFonts w:hint="eastAsia"/>
+        </w:rPr>
+        <w:t>到</w:t>
+      </w:r>
+      <w:r>
+        <w:rPr>
+          <w:rFonts w:hint="eastAsia"/>
+        </w:rPr>
+        <w:t>0000000F</w:t>
+      </w:r>
+      <w:r>
+        <w:rPr>
+          <w:rFonts w:hint="eastAsia"/>
+        </w:rPr>
+        <w:t>如下：</w:t>
+      </w:r>
+    </w:p>
+    <w:p>
+      <w:r>
+        <w:rPr>
+          <w:noProof/>
+        </w:rPr>
+        <w:drawing>
+          <wp:inline distT="0" distB="0" distL="0" distR="0" wp14:anchorId="3E40AEC1" wp14:editId="1EFA5B67">
+            <wp:extent cx="5943600" cy="1849120"/>
+            <wp:effectExtent l="0" t="0" r="0" b="0"/>
+            <wp:docPr id="2" name="Picture 2"/>
+            <wp:cNvGraphicFramePr>
+              <a:graphicFrameLocks xmlns:a="http://schemas.openxmlformats.org/drawingml/2006/main" noChangeAspect="1"/>
+            </wp:cNvGraphicFramePr>
+            <a:graphic xmlns:a="http://schemas.openxmlformats.org/drawingml/2006/main">
+              <a:graphicData uri="http://schemas.openxmlformats.org/drawingml/2006/picture">
+                <pic:pic xmlns:pic="http://schemas.openxmlformats.org/drawingml/2006/picture">
+                  <pic:nvPicPr>
+                    <pic:cNvPr id="0" name=""/>
+                    <pic:cNvPicPr/>
+                  </pic:nvPicPr>
+                  <pic:blipFill>
+                    <a:blip r:embed="rId20"/>
+                    <a:stretch>
+                      <a:fillRect/>
+                    </a:stretch>
+                  </pic:blipFill>
+                  <pic:spPr>
+                    <a:xfrm>
+                      <a:off x="0" y="0"/>
                       <a:ext cx="5943600" cy="1849120"/>
                     </a:xfrm>
                     <a:prstGeom prst="rect">
@@ -1012,15 +2546,11 @@
       </w:r>
     </w:p>
     <w:p>
-      <w:pPr>
-        <w:rPr>
-          <w:rFonts w:hint="eastAsia"/>
-        </w:rPr>
-      </w:pPr>
-      <w:r>
-        <w:rPr>
-          <w:rFonts w:hint="eastAsia"/>
-        </w:rPr>
+      <w:r>
+        <w:rPr>
+          <w:rFonts w:hint="eastAsia"/>
+        </w:rPr>
+        <w:lastRenderedPageBreak/>
         <w:t>所以</w:t>
       </w:r>
       <w:r>
@@ -1055,11 +2585,6 @@
       </w:r>
     </w:p>
     <w:p>
-      <w:pPr>
-        <w:rPr>
-          <w:rFonts w:hint="eastAsia"/>
-        </w:rPr>
-      </w:pPr>
       <w:r>
         <w:rPr>
           <w:rFonts w:hint="eastAsia"/>
@@ -1158,11 +2683,122 @@
         </w:rPr>
         <w:t>，然后然后逻辑高位到逻辑地位拼接出来。</w:t>
       </w:r>
-      <w:bookmarkStart w:id="4" w:name="_GoBack"/>
-      <w:bookmarkEnd w:id="4"/>
+    </w:p>
+    <w:p>
+      <w:pPr>
+        <w:pStyle w:val="Heading2"/>
+      </w:pPr>
+      <w:bookmarkStart w:id="11" w:name="_Toc465330977"/>
+      <w:r>
+        <w:rPr>
+          <w:rFonts w:hint="eastAsia"/>
+        </w:rPr>
+        <w:t>和一般数字不同的是</w:t>
+      </w:r>
+      <w:r>
+        <w:rPr>
+          <w:rFonts w:hint="eastAsia"/>
+        </w:rPr>
+        <w:t xml:space="preserve"> </w:t>
+      </w:r>
+      <w:r>
+        <w:rPr>
+          <w:rFonts w:hint="eastAsia"/>
+        </w:rPr>
+        <w:t>数字和字节</w:t>
+      </w:r>
+      <w:bookmarkEnd w:id="11"/>
+    </w:p>
+    <w:p>
+      <w:r>
+        <w:rPr>
+          <w:rFonts w:hint="eastAsia"/>
+        </w:rPr>
+        <w:t>对一个十进制的数字来说，它的每一个位置就一个数字</w:t>
+      </w:r>
+    </w:p>
+    <w:p>
+      <w:r>
+        <w:rPr>
+          <w:rFonts w:hint="eastAsia"/>
+        </w:rPr>
+        <w:t>对于</w:t>
+      </w:r>
+      <w:r>
+        <w:rPr>
+          <w:rFonts w:hint="eastAsia"/>
+        </w:rPr>
+        <w:t>little-</w:t>
+      </w:r>
+      <w:r>
+        <w:t xml:space="preserve">endian </w:t>
+      </w:r>
+      <w:r>
+        <w:rPr>
+          <w:rFonts w:hint="eastAsia"/>
+        </w:rPr>
+        <w:t>和</w:t>
+      </w:r>
+      <w:r>
+        <w:rPr>
+          <w:rFonts w:hint="eastAsia"/>
+        </w:rPr>
+        <w:t xml:space="preserve"> big</w:t>
+      </w:r>
+      <w:r>
+        <w:t>-endian</w:t>
+      </w:r>
+      <w:r>
+        <w:rPr>
+          <w:rFonts w:hint="eastAsia"/>
+        </w:rPr>
+        <w:t>来说，安排的是一个字节的顺序。在十六进制表示下，一个字节由两个十六进制字符组成，这两个字符是不存在</w:t>
+      </w:r>
+      <w:r>
+        <w:rPr>
+          <w:rFonts w:hint="eastAsia"/>
+        </w:rPr>
+        <w:t>little</w:t>
+      </w:r>
+      <w:r>
+        <w:t xml:space="preserve">-endian </w:t>
+      </w:r>
+      <w:r>
+        <w:rPr>
+          <w:rFonts w:hint="eastAsia"/>
+        </w:rPr>
+        <w:t>和</w:t>
+      </w:r>
+      <w:r>
+        <w:rPr>
+          <w:rFonts w:hint="eastAsia"/>
+        </w:rPr>
+        <w:t>big</w:t>
+      </w:r>
+      <w:r>
+        <w:t>-endian</w:t>
+      </w:r>
+      <w:r>
+        <w:rPr>
+          <w:rFonts w:hint="eastAsia"/>
+        </w:rPr>
+        <w:t>的问题的，永远都是高位在前，</w:t>
+      </w:r>
+      <w:r>
+        <w:rPr>
+          <w:rFonts w:hint="eastAsia"/>
+        </w:rPr>
+        <w:t>低</w:t>
+      </w:r>
+      <w:r>
+        <w:rPr>
+          <w:rFonts w:hint="eastAsia"/>
+        </w:rPr>
+        <w:t>位在后</w:t>
+      </w:r>
     </w:p>
     <w:sectPr>
-      <w:footerReference w:type="default" r:id="rId11"/>
+      <w:footerReference w:type="default" r:id="rId21"/>
       <w:pgSz w:w="12240" w:h="15840"/>
       <w:pgMar w:top="1440" w:right="1440" w:bottom="1440" w:left="1440" w:header="720" w:footer="720" w:gutter="0"/>
       <w:cols w:space="720"/>
@@ -1258,7 +2894,7 @@
                 <w:bCs/>
                 <w:noProof/>
               </w:rPr>
-              <w:t>3</w:t>
+              <w:t>1</w:t>
             </w:r>
             <w:r>
               <w:rPr>
@@ -1303,7 +2939,7 @@
                 <w:bCs/>
                 <w:noProof/>
               </w:rPr>
-              <w:t>3</w:t>
+              <w:t>8</w:t>
             </w:r>
             <w:r>
               <w:rPr>
@@ -3453,7 +5089,7 @@
 </file>
 
 <file path=customXml/itemProps1.xml><?xml version="1.0" encoding="utf-8"?>
-<ds:datastoreItem xmlns:ds="http://schemas.openxmlformats.org/officeDocument/2006/customXml" ds:itemID="{F17ECBAB-127E-4761-B9E9-4069846FBEC4}">
+<ds:datastoreItem xmlns:ds="http://schemas.openxmlformats.org/officeDocument/2006/customXml" ds:itemID="{E4CBC831-B2FE-4CBC-9BC7-C02D2009399D}">
   <ds:schemaRefs>
     <ds:schemaRef ds:uri="http://schemas.openxmlformats.org/officeDocument/2006/bibliography"/>
   </ds:schemaRefs>

</xml_diff>